<commit_message>
Changed Some Text in our TestConcept
</commit_message>
<xml_diff>
--- a/Project LB2/TestConcept/TestConceptRecipePlannerNikolaMinh.docx
+++ b/Project LB2/TestConcept/TestConceptRecipePlannerNikolaMinh.docx
@@ -238,7 +238,7 @@
         <w:rPr>
           <w:lang w:val="en-GB"/>
         </w:rPr>
-        <w:t>Recipe listing and filtering features.</w:t>
+        <w:t>Form submission for adding recipes and their ingredients.</w:t>
       </w:r>
     </w:p>
     <w:p>
@@ -247,15 +247,17 @@
           <w:ilvl w:val="1"/>
           <w:numId w:val="1"/>
         </w:numPr>
-        <w:rPr>
-          <w:lang w:val="en-GB"/>
-        </w:rPr>
-      </w:pPr>
-      <w:r>
-        <w:rPr>
-          <w:lang w:val="en-GB"/>
-        </w:rPr>
-        <w:t>Form submission for adding recipes and their ingredients.</w:t>
+      </w:pPr>
+      <w:r>
+        <w:t xml:space="preserve">Integration </w:t>
+      </w:r>
+      <w:proofErr w:type="spellStart"/>
+      <w:r>
+        <w:t>with</w:t>
+      </w:r>
+      <w:proofErr w:type="spellEnd"/>
+      <w:r>
+        <w:t xml:space="preserve"> backend APIs.</w:t>
       </w:r>
     </w:p>
     <w:p>
@@ -264,25 +266,6 @@
           <w:ilvl w:val="1"/>
           <w:numId w:val="1"/>
         </w:numPr>
-      </w:pPr>
-      <w:r>
-        <w:t xml:space="preserve">Integration </w:t>
-      </w:r>
-      <w:proofErr w:type="spellStart"/>
-      <w:r>
-        <w:t>with</w:t>
-      </w:r>
-      <w:proofErr w:type="spellEnd"/>
-      <w:r>
-        <w:t xml:space="preserve"> backend APIs.</w:t>
-      </w:r>
-    </w:p>
-    <w:p>
-      <w:pPr>
-        <w:numPr>
-          <w:ilvl w:val="1"/>
-          <w:numId w:val="1"/>
-        </w:numPr>
         <w:rPr>
           <w:lang w:val="en-GB"/>
         </w:rPr>
@@ -425,12 +408,14 @@
         <w:rPr>
           <w:b/>
           <w:bCs/>
-        </w:rPr>
-      </w:pPr>
-      <w:r>
-        <w:rPr>
-          <w:b/>
-          <w:bCs/>
+          <w:lang w:val="en-GB"/>
+        </w:rPr>
+      </w:pPr>
+      <w:r>
+        <w:rPr>
+          <w:b/>
+          <w:bCs/>
+          <w:lang w:val="en-GB"/>
         </w:rPr>
         <w:t>Backend Features</w:t>
       </w:r>
@@ -543,7 +528,6 @@
         <w:rPr>
           <w:lang w:val="en-GB"/>
         </w:rPr>
-        <w:lastRenderedPageBreak/>
         <w:t>POST /</w:t>
       </w:r>
       <w:proofErr w:type="spellStart"/>
@@ -573,6 +557,7 @@
           <w:b/>
           <w:bCs/>
         </w:rPr>
+        <w:lastRenderedPageBreak/>
         <w:t xml:space="preserve">Mapper </w:t>
       </w:r>
       <w:proofErr w:type="spellStart"/>
@@ -681,7 +666,7 @@
           <w:b/>
           <w:bCs/>
         </w:rPr>
-        <w:t>Recipe Listing</w:t>
+        <w:t>Add Recipe Form</w:t>
       </w:r>
       <w:r>
         <w:t>:</w:t>
@@ -693,15 +678,46 @@
           <w:ilvl w:val="1"/>
           <w:numId w:val="4"/>
         </w:numPr>
-        <w:rPr>
-          <w:lang w:val="en-GB"/>
-        </w:rPr>
-      </w:pPr>
-      <w:r>
-        <w:rPr>
-          <w:lang w:val="en-GB"/>
-        </w:rPr>
-        <w:t>Display a list of recipes fetched from the backend.</w:t>
+      </w:pPr>
+      <w:proofErr w:type="spellStart"/>
+      <w:r>
+        <w:t>Validate</w:t>
+      </w:r>
+      <w:proofErr w:type="spellEnd"/>
+      <w:r>
+        <w:t xml:space="preserve"> form </w:t>
+      </w:r>
+      <w:proofErr w:type="spellStart"/>
+      <w:r>
+        <w:t>inputs</w:t>
+      </w:r>
+      <w:proofErr w:type="spellEnd"/>
+      <w:r>
+        <w:t xml:space="preserve"> (e.g., </w:t>
+      </w:r>
+      <w:proofErr w:type="spellStart"/>
+      <w:r>
+        <w:t>name</w:t>
+      </w:r>
+      <w:proofErr w:type="spellEnd"/>
+      <w:r>
+        <w:t xml:space="preserve">, </w:t>
+      </w:r>
+      <w:proofErr w:type="spellStart"/>
+      <w:r>
+        <w:t>description</w:t>
+      </w:r>
+      <w:proofErr w:type="spellEnd"/>
+      <w:r>
+        <w:t xml:space="preserve">, and </w:t>
+      </w:r>
+      <w:proofErr w:type="spellStart"/>
+      <w:r>
+        <w:t>ingredients</w:t>
+      </w:r>
+      <w:proofErr w:type="spellEnd"/>
+      <w:r>
+        <w:t>).</w:t>
       </w:r>
     </w:p>
     <w:p>
@@ -718,7 +734,7 @@
         <w:rPr>
           <w:lang w:val="en-GB"/>
         </w:rPr>
-        <w:t>Filter recipes by name using the new search bar.</w:t>
+        <w:t>Submit form data to the backend using the fixed "Submit" button.</w:t>
       </w:r>
     </w:p>
     <w:p>
@@ -733,7 +749,7 @@
           <w:b/>
           <w:bCs/>
         </w:rPr>
-        <w:t>Add Recipe Form</w:t>
+        <w:t>Search Bar</w:t>
       </w:r>
       <w:r>
         <w:t>:</w:t>
@@ -745,46 +761,15 @@
           <w:ilvl w:val="1"/>
           <w:numId w:val="4"/>
         </w:numPr>
-      </w:pPr>
-      <w:proofErr w:type="spellStart"/>
-      <w:r>
-        <w:t>Validate</w:t>
-      </w:r>
-      <w:proofErr w:type="spellEnd"/>
-      <w:r>
-        <w:t xml:space="preserve"> form </w:t>
-      </w:r>
-      <w:proofErr w:type="spellStart"/>
-      <w:r>
-        <w:t>inputs</w:t>
-      </w:r>
-      <w:proofErr w:type="spellEnd"/>
-      <w:r>
-        <w:t xml:space="preserve"> (e.g., </w:t>
-      </w:r>
-      <w:proofErr w:type="spellStart"/>
-      <w:r>
-        <w:t>name</w:t>
-      </w:r>
-      <w:proofErr w:type="spellEnd"/>
-      <w:r>
-        <w:t xml:space="preserve">, </w:t>
-      </w:r>
-      <w:proofErr w:type="spellStart"/>
-      <w:r>
-        <w:t>description</w:t>
-      </w:r>
-      <w:proofErr w:type="spellEnd"/>
-      <w:r>
-        <w:t xml:space="preserve">, and </w:t>
-      </w:r>
-      <w:proofErr w:type="spellStart"/>
-      <w:r>
-        <w:t>ingredients</w:t>
-      </w:r>
-      <w:proofErr w:type="spellEnd"/>
-      <w:r>
-        <w:t>).</w:t>
+        <w:rPr>
+          <w:lang w:val="en-GB"/>
+        </w:rPr>
+      </w:pPr>
+      <w:r>
+        <w:rPr>
+          <w:lang w:val="en-GB"/>
+        </w:rPr>
+        <w:t>Allow users to search for recipes by name.</w:t>
       </w:r>
     </w:p>
     <w:p>
@@ -793,15 +778,33 @@
           <w:ilvl w:val="1"/>
           <w:numId w:val="4"/>
         </w:numPr>
-        <w:rPr>
-          <w:lang w:val="en-GB"/>
-        </w:rPr>
-      </w:pPr>
-      <w:r>
-        <w:rPr>
-          <w:lang w:val="en-GB"/>
-        </w:rPr>
-        <w:t>Submit form data to the backend using the fixed "Submit" button.</w:t>
+      </w:pPr>
+      <w:r>
+        <w:t xml:space="preserve">Display </w:t>
+      </w:r>
+      <w:proofErr w:type="spellStart"/>
+      <w:r>
+        <w:t>filtered</w:t>
+      </w:r>
+      <w:proofErr w:type="spellEnd"/>
+      <w:r>
+        <w:t xml:space="preserve"> </w:t>
+      </w:r>
+      <w:proofErr w:type="spellStart"/>
+      <w:r>
+        <w:t>results</w:t>
+      </w:r>
+      <w:proofErr w:type="spellEnd"/>
+      <w:r>
+        <w:t xml:space="preserve"> </w:t>
+      </w:r>
+      <w:proofErr w:type="spellStart"/>
+      <w:r>
+        <w:t>dynamically</w:t>
+      </w:r>
+      <w:proofErr w:type="spellEnd"/>
+      <w:r>
+        <w:t>.</w:t>
       </w:r>
     </w:p>
     <w:p>
@@ -811,13 +814,15 @@
           <w:numId w:val="4"/>
         </w:numPr>
       </w:pPr>
-      <w:r>
-        <w:rPr>
-          <w:b/>
-          <w:bCs/>
-        </w:rPr>
-        <w:t>Search Bar</w:t>
-      </w:r>
+      <w:proofErr w:type="spellStart"/>
+      <w:r>
+        <w:rPr>
+          <w:b/>
+          <w:bCs/>
+        </w:rPr>
+        <w:t>Navbar</w:t>
+      </w:r>
+      <w:proofErr w:type="spellEnd"/>
       <w:r>
         <w:t>:</w:t>
       </w:r>
@@ -836,78 +841,6 @@
         <w:rPr>
           <w:lang w:val="en-GB"/>
         </w:rPr>
-        <w:t>Allow users to search for recipes by name.</w:t>
-      </w:r>
-    </w:p>
-    <w:p>
-      <w:pPr>
-        <w:numPr>
-          <w:ilvl w:val="1"/>
-          <w:numId w:val="4"/>
-        </w:numPr>
-      </w:pPr>
-      <w:r>
-        <w:t xml:space="preserve">Display </w:t>
-      </w:r>
-      <w:proofErr w:type="spellStart"/>
-      <w:r>
-        <w:t>filtered</w:t>
-      </w:r>
-      <w:proofErr w:type="spellEnd"/>
-      <w:r>
-        <w:t xml:space="preserve"> </w:t>
-      </w:r>
-      <w:proofErr w:type="spellStart"/>
-      <w:r>
-        <w:t>results</w:t>
-      </w:r>
-      <w:proofErr w:type="spellEnd"/>
-      <w:r>
-        <w:t xml:space="preserve"> </w:t>
-      </w:r>
-      <w:proofErr w:type="spellStart"/>
-      <w:r>
-        <w:t>dynamically</w:t>
-      </w:r>
-      <w:proofErr w:type="spellEnd"/>
-      <w:r>
-        <w:t>.</w:t>
-      </w:r>
-    </w:p>
-    <w:p>
-      <w:pPr>
-        <w:numPr>
-          <w:ilvl w:val="0"/>
-          <w:numId w:val="4"/>
-        </w:numPr>
-      </w:pPr>
-      <w:proofErr w:type="spellStart"/>
-      <w:r>
-        <w:rPr>
-          <w:b/>
-          <w:bCs/>
-        </w:rPr>
-        <w:t>Navbar</w:t>
-      </w:r>
-      <w:proofErr w:type="spellEnd"/>
-      <w:r>
-        <w:t>:</w:t>
-      </w:r>
-    </w:p>
-    <w:p>
-      <w:pPr>
-        <w:numPr>
-          <w:ilvl w:val="1"/>
-          <w:numId w:val="4"/>
-        </w:numPr>
-        <w:rPr>
-          <w:lang w:val="en-GB"/>
-        </w:rPr>
-      </w:pPr>
-      <w:r>
-        <w:rPr>
-          <w:lang w:val="en-GB"/>
-        </w:rPr>
         <w:t>Ensure navigation links direct users to the correct pages.</w:t>
       </w:r>
     </w:p>
@@ -1154,7 +1087,6 @@
           <w:b/>
           <w:bCs/>
         </w:rPr>
-        <w:lastRenderedPageBreak/>
         <w:t>Automated</w:t>
       </w:r>
       <w:proofErr w:type="spellEnd"/>
@@ -1238,6 +1170,7 @@
           <w:b/>
           <w:bCs/>
         </w:rPr>
+        <w:lastRenderedPageBreak/>
         <w:t>Tools</w:t>
       </w:r>
     </w:p>
@@ -1661,7 +1594,19 @@
         <w:rPr>
           <w:lang w:val="en-GB"/>
         </w:rPr>
-        <w:t>Test recipe listing, search bar, and form submission on the frontend.</w:t>
+        <w:t xml:space="preserve">Test </w:t>
+      </w:r>
+      <w:r>
+        <w:rPr>
+          <w:lang w:val="en-GB"/>
+        </w:rPr>
+        <w:t>S</w:t>
+      </w:r>
+      <w:r>
+        <w:rPr>
+          <w:lang w:val="en-GB"/>
+        </w:rPr>
+        <w:t>earch bar, and form submission on the frontend.</w:t>
       </w:r>
     </w:p>
     <w:p>
@@ -1723,7 +1668,6 @@
         </w:numPr>
       </w:pPr>
       <w:r>
-        <w:lastRenderedPageBreak/>
         <w:t xml:space="preserve">Search bar </w:t>
       </w:r>
       <w:proofErr w:type="spellStart"/>
@@ -1834,6 +1778,7 @@
         <w:rPr>
           <w:lang w:val="en-GB"/>
         </w:rPr>
+        <w:lastRenderedPageBreak/>
         <w:t>Java and Maven for backend.</w:t>
       </w:r>
     </w:p>
@@ -4440,6 +4385,7 @@
   <w:style w:type="character" w:default="1" w:styleId="DefaultParagraphFont">
     <w:name w:val="Default Paragraph Font"/>
     <w:uiPriority w:val="1"/>
+    <w:semiHidden/>
     <w:unhideWhenUsed/>
   </w:style>
   <w:style w:type="table" w:default="1" w:styleId="TableNormal">

</xml_diff>

<commit_message>
Changes made to Documentation
</commit_message>
<xml_diff>
--- a/Project LB2/TestConcept/TestConceptRecipePlannerNikolaMinh.docx
+++ b/Project LB2/TestConcept/TestConceptRecipePlannerNikolaMinh.docx
@@ -66,7 +66,6 @@
           <w:szCs w:val="28"/>
         </w:rPr>
       </w:pPr>
-      <w:proofErr w:type="gramStart"/>
       <w:r>
         <w:rPr>
           <w:b/>
@@ -76,37 +75,20 @@
         </w:rPr>
         <w:t>Test Items</w:t>
       </w:r>
-      <w:proofErr w:type="gramEnd"/>
-    </w:p>
-    <w:p>
-      <w:pPr>
-        <w:rPr>
-          <w:b/>
-          <w:bCs/>
-        </w:rPr>
-      </w:pPr>
-      <w:r>
-        <w:rPr>
-          <w:b/>
-          <w:bCs/>
-        </w:rPr>
-        <w:t xml:space="preserve">Components </w:t>
-      </w:r>
-      <w:proofErr w:type="spellStart"/>
-      <w:r>
-        <w:rPr>
-          <w:b/>
-          <w:bCs/>
-        </w:rPr>
-        <w:t>to</w:t>
-      </w:r>
-      <w:proofErr w:type="spellEnd"/>
-      <w:r>
-        <w:rPr>
-          <w:b/>
-          <w:bCs/>
-        </w:rPr>
-        <w:t xml:space="preserve"> Test</w:t>
+    </w:p>
+    <w:p>
+      <w:pPr>
+        <w:rPr>
+          <w:b/>
+          <w:bCs/>
+        </w:rPr>
+      </w:pPr>
+      <w:r>
+        <w:rPr>
+          <w:b/>
+          <w:bCs/>
+        </w:rPr>
+        <w:t>Components to Test</w:t>
       </w:r>
     </w:p>
     <w:p>
@@ -141,21 +123,7 @@
         <w:rPr>
           <w:lang w:val="en-GB"/>
         </w:rPr>
-        <w:t xml:space="preserve">Endpoints provided by the </w:t>
-      </w:r>
-      <w:proofErr w:type="spellStart"/>
-      <w:r>
-        <w:rPr>
-          <w:lang w:val="en-GB"/>
-        </w:rPr>
-        <w:t>RecipeController</w:t>
-      </w:r>
-      <w:proofErr w:type="spellEnd"/>
-      <w:r>
-        <w:rPr>
-          <w:lang w:val="en-GB"/>
-        </w:rPr>
-        <w:t xml:space="preserve"> to manage recipes.</w:t>
+        <w:t>Endpoints provided by the RecipeController to manage recipes.</w:t>
       </w:r>
     </w:p>
     <w:p>
@@ -172,21 +140,7 @@
         <w:rPr>
           <w:lang w:val="en-GB"/>
         </w:rPr>
-        <w:t xml:space="preserve">Mapper logic, specifically </w:t>
-      </w:r>
-      <w:proofErr w:type="spellStart"/>
-      <w:r>
-        <w:rPr>
-          <w:lang w:val="en-GB"/>
-        </w:rPr>
-        <w:t>RecipeEntityMapper</w:t>
-      </w:r>
-      <w:proofErr w:type="spellEnd"/>
-      <w:r>
-        <w:rPr>
-          <w:lang w:val="en-GB"/>
-        </w:rPr>
-        <w:t>, to ensure accurate data transformation between entities and domain objects.</w:t>
+        <w:t>Mapper logic, specifically RecipeEntityMapper, to ensure accurate data transformation between entities and domain objects.</w:t>
       </w:r>
     </w:p>
     <w:p>
@@ -249,15 +203,7 @@
         </w:numPr>
       </w:pPr>
       <w:r>
-        <w:t xml:space="preserve">Integration </w:t>
-      </w:r>
-      <w:proofErr w:type="spellStart"/>
-      <w:r>
-        <w:t>with</w:t>
-      </w:r>
-      <w:proofErr w:type="spellEnd"/>
-      <w:r>
-        <w:t xml:space="preserve"> backend APIs.</w:t>
+        <w:t>Integration with backend APIs.</w:t>
       </w:r>
     </w:p>
     <w:p>
@@ -452,21 +398,7 @@
         <w:rPr>
           <w:lang w:val="en-GB"/>
         </w:rPr>
-        <w:t>GET /</w:t>
-      </w:r>
-      <w:proofErr w:type="spellStart"/>
-      <w:r>
-        <w:rPr>
-          <w:lang w:val="en-GB"/>
-        </w:rPr>
-        <w:t>api</w:t>
-      </w:r>
-      <w:proofErr w:type="spellEnd"/>
-      <w:r>
-        <w:rPr>
-          <w:lang w:val="en-GB"/>
-        </w:rPr>
-        <w:t>/recipes: Retrieve all recipes.</w:t>
+        <w:t>GET /api/recipes: Retrieve all recipes.</w:t>
       </w:r>
     </w:p>
     <w:p>
@@ -483,35 +415,7 @@
         <w:rPr>
           <w:lang w:val="en-GB"/>
         </w:rPr>
-        <w:t>GET /</w:t>
-      </w:r>
-      <w:proofErr w:type="spellStart"/>
-      <w:r>
-        <w:rPr>
-          <w:lang w:val="en-GB"/>
-        </w:rPr>
-        <w:t>api</w:t>
-      </w:r>
-      <w:proofErr w:type="spellEnd"/>
-      <w:r>
-        <w:rPr>
-          <w:lang w:val="en-GB"/>
-        </w:rPr>
-        <w:t>/recipes/recipe/{</w:t>
-      </w:r>
-      <w:proofErr w:type="spellStart"/>
-      <w:r>
-        <w:rPr>
-          <w:lang w:val="en-GB"/>
-        </w:rPr>
-        <w:t>recipeId</w:t>
-      </w:r>
-      <w:proofErr w:type="spellEnd"/>
-      <w:r>
-        <w:rPr>
-          <w:lang w:val="en-GB"/>
-        </w:rPr>
-        <w:t>}: Retrieve a recipe by ID.</w:t>
+        <w:t>GET /api/recipes/recipe/{recipeId}: Retrieve a recipe by ID.</w:t>
       </w:r>
     </w:p>
     <w:p>
@@ -528,21 +432,7 @@
         <w:rPr>
           <w:lang w:val="en-GB"/>
         </w:rPr>
-        <w:t>POST /</w:t>
-      </w:r>
-      <w:proofErr w:type="spellStart"/>
-      <w:r>
-        <w:rPr>
-          <w:lang w:val="en-GB"/>
-        </w:rPr>
-        <w:t>api</w:t>
-      </w:r>
-      <w:proofErr w:type="spellEnd"/>
-      <w:r>
-        <w:rPr>
-          <w:lang w:val="en-GB"/>
-        </w:rPr>
-        <w:t>/recipes: Add a new recipe.</w:t>
+        <w:t>POST /api/recipes: Add a new recipe.</w:t>
       </w:r>
     </w:p>
     <w:p>
@@ -558,17 +448,8 @@
           <w:bCs/>
         </w:rPr>
         <w:lastRenderedPageBreak/>
-        <w:t xml:space="preserve">Mapper </w:t>
-      </w:r>
-      <w:proofErr w:type="spellStart"/>
-      <w:r>
-        <w:rPr>
-          <w:b/>
-          <w:bCs/>
-        </w:rPr>
-        <w:t>Logic</w:t>
-      </w:r>
-      <w:proofErr w:type="spellEnd"/>
+        <w:t>Mapper Logic</w:t>
+      </w:r>
       <w:r>
         <w:t>:</w:t>
       </w:r>
@@ -587,21 +468,7 @@
         <w:rPr>
           <w:lang w:val="en-GB"/>
         </w:rPr>
-        <w:t xml:space="preserve">Transformations between </w:t>
-      </w:r>
-      <w:proofErr w:type="spellStart"/>
-      <w:r>
-        <w:rPr>
-          <w:lang w:val="en-GB"/>
-        </w:rPr>
-        <w:t>RecipeEntity</w:t>
-      </w:r>
-      <w:proofErr w:type="spellEnd"/>
-      <w:r>
-        <w:rPr>
-          <w:lang w:val="en-GB"/>
-        </w:rPr>
-        <w:t xml:space="preserve"> and Recipe domain objects.</w:t>
+        <w:t>Transformations between RecipeEntity and Recipe domain objects.</w:t>
       </w:r>
     </w:p>
     <w:p>
@@ -679,45 +546,8 @@
           <w:numId w:val="4"/>
         </w:numPr>
       </w:pPr>
-      <w:proofErr w:type="spellStart"/>
-      <w:r>
-        <w:t>Validate</w:t>
-      </w:r>
-      <w:proofErr w:type="spellEnd"/>
-      <w:r>
-        <w:t xml:space="preserve"> form </w:t>
-      </w:r>
-      <w:proofErr w:type="spellStart"/>
-      <w:r>
-        <w:t>inputs</w:t>
-      </w:r>
-      <w:proofErr w:type="spellEnd"/>
-      <w:r>
-        <w:t xml:space="preserve"> (e.g., </w:t>
-      </w:r>
-      <w:proofErr w:type="spellStart"/>
-      <w:r>
-        <w:t>name</w:t>
-      </w:r>
-      <w:proofErr w:type="spellEnd"/>
-      <w:r>
-        <w:t xml:space="preserve">, </w:t>
-      </w:r>
-      <w:proofErr w:type="spellStart"/>
-      <w:r>
-        <w:t>description</w:t>
-      </w:r>
-      <w:proofErr w:type="spellEnd"/>
-      <w:r>
-        <w:t xml:space="preserve">, and </w:t>
-      </w:r>
-      <w:proofErr w:type="spellStart"/>
-      <w:r>
-        <w:t>ingredients</w:t>
-      </w:r>
-      <w:proofErr w:type="spellEnd"/>
-      <w:r>
-        <w:t>).</w:t>
+      <w:r>
+        <w:t>Validate form inputs (e.g., name, description, and ingredients).</w:t>
       </w:r>
     </w:p>
     <w:p>
@@ -780,31 +610,7 @@
         </w:numPr>
       </w:pPr>
       <w:r>
-        <w:t xml:space="preserve">Display </w:t>
-      </w:r>
-      <w:proofErr w:type="spellStart"/>
-      <w:r>
-        <w:t>filtered</w:t>
-      </w:r>
-      <w:proofErr w:type="spellEnd"/>
-      <w:r>
-        <w:t xml:space="preserve"> </w:t>
-      </w:r>
-      <w:proofErr w:type="spellStart"/>
-      <w:r>
-        <w:t>results</w:t>
-      </w:r>
-      <w:proofErr w:type="spellEnd"/>
-      <w:r>
-        <w:t xml:space="preserve"> </w:t>
-      </w:r>
-      <w:proofErr w:type="spellStart"/>
-      <w:r>
-        <w:t>dynamically</w:t>
-      </w:r>
-      <w:proofErr w:type="spellEnd"/>
-      <w:r>
-        <w:t>.</w:t>
+        <w:t>Display filtered results dynamically.</w:t>
       </w:r>
     </w:p>
     <w:p>
@@ -814,7 +620,6 @@
           <w:numId w:val="4"/>
         </w:numPr>
       </w:pPr>
-      <w:proofErr w:type="spellStart"/>
       <w:r>
         <w:rPr>
           <w:b/>
@@ -822,7 +627,6 @@
         </w:rPr>
         <w:t>Navbar</w:t>
       </w:r>
-      <w:proofErr w:type="spellEnd"/>
       <w:r>
         <w:t>:</w:t>
       </w:r>
@@ -860,19 +664,46 @@
           <w:sz w:val="28"/>
           <w:szCs w:val="28"/>
         </w:rPr>
-        <w:t xml:space="preserve">Features Not </w:t>
-      </w:r>
-      <w:proofErr w:type="spellStart"/>
-      <w:r>
+        <w:t>Features Not to Be Tested</w:t>
+      </w:r>
+    </w:p>
+    <w:p>
+      <w:pPr>
+        <w:numPr>
+          <w:ilvl w:val="0"/>
+          <w:numId w:val="5"/>
+        </w:numPr>
+        <w:rPr>
+          <w:lang w:val="en-GB"/>
+        </w:rPr>
+      </w:pPr>
+      <w:r>
+        <w:rPr>
+          <w:lang w:val="en-GB"/>
+        </w:rPr>
+        <w:t>Non-functional requirements such as performance and scalability.</w:t>
+      </w:r>
+    </w:p>
+    <w:p>
+      <w:pPr>
+        <w:numPr>
+          <w:ilvl w:val="0"/>
+          <w:numId w:val="5"/>
+        </w:numPr>
+      </w:pPr>
+      <w:r>
+        <w:t>Database integration (assumed functional).</w:t>
+      </w:r>
+    </w:p>
+    <w:p>
+      <w:pPr>
         <w:rPr>
           <w:b/>
           <w:bCs/>
           <w:sz w:val="28"/>
           <w:szCs w:val="28"/>
         </w:rPr>
-        <w:t>to</w:t>
-      </w:r>
-      <w:proofErr w:type="spellEnd"/>
+      </w:pPr>
       <w:r>
         <w:rPr>
           <w:b/>
@@ -880,394 +711,450 @@
           <w:sz w:val="28"/>
           <w:szCs w:val="28"/>
         </w:rPr>
-        <w:t xml:space="preserve"> Be </w:t>
-      </w:r>
-      <w:proofErr w:type="spellStart"/>
-      <w:r>
+        <w:t>Approach</w:t>
+      </w:r>
+    </w:p>
+    <w:p>
+      <w:pPr>
+        <w:rPr>
+          <w:b/>
+          <w:bCs/>
+        </w:rPr>
+      </w:pPr>
+      <w:r>
+        <w:rPr>
+          <w:b/>
+          <w:bCs/>
+        </w:rPr>
+        <w:t>Testing Methods</w:t>
+      </w:r>
+    </w:p>
+    <w:p>
+      <w:pPr>
+        <w:numPr>
+          <w:ilvl w:val="0"/>
+          <w:numId w:val="6"/>
+        </w:numPr>
+      </w:pPr>
+      <w:r>
+        <w:rPr>
+          <w:b/>
+          <w:bCs/>
+        </w:rPr>
+        <w:t>Manual Testing</w:t>
+      </w:r>
+      <w:r>
+        <w:t xml:space="preserve">: </w:t>
+      </w:r>
+    </w:p>
+    <w:p>
+      <w:pPr>
+        <w:numPr>
+          <w:ilvl w:val="1"/>
+          <w:numId w:val="6"/>
+        </w:numPr>
+        <w:rPr>
+          <w:lang w:val="en-GB"/>
+        </w:rPr>
+      </w:pPr>
+      <w:r>
+        <w:rPr>
+          <w:lang w:val="en-GB"/>
+        </w:rPr>
+        <w:t>Use Postman to test backend endpoints.</w:t>
+      </w:r>
+    </w:p>
+    <w:p>
+      <w:pPr>
+        <w:numPr>
+          <w:ilvl w:val="1"/>
+          <w:numId w:val="6"/>
+        </w:numPr>
+        <w:rPr>
+          <w:lang w:val="en-GB"/>
+        </w:rPr>
+      </w:pPr>
+      <w:r>
+        <w:rPr>
+          <w:lang w:val="en-GB"/>
+        </w:rPr>
+        <w:t>Verify frontend UI functionality in the browser.</w:t>
+      </w:r>
+      <w:r>
+        <w:rPr>
+          <w:lang w:val="en-GB"/>
+        </w:rPr>
+        <w:br/>
+      </w:r>
+      <w:r>
+        <w:rPr>
+          <w:lang w:val="en-GB"/>
+        </w:rPr>
+        <w:br/>
+      </w:r>
+      <w:r>
+        <w:rPr>
+          <w:lang w:val="en-GB"/>
+        </w:rPr>
+        <w:br/>
+      </w:r>
+      <w:r>
+        <w:rPr>
+          <w:lang w:val="en-GB"/>
+        </w:rPr>
+        <w:br/>
+      </w:r>
+    </w:p>
+    <w:p>
+      <w:pPr>
+        <w:numPr>
+          <w:ilvl w:val="0"/>
+          <w:numId w:val="6"/>
+        </w:numPr>
+      </w:pPr>
+      <w:r>
+        <w:rPr>
+          <w:b/>
+          <w:bCs/>
+        </w:rPr>
+        <w:t>Automated Testing</w:t>
+      </w:r>
+      <w:r>
+        <w:t xml:space="preserve">: </w:t>
+      </w:r>
+    </w:p>
+    <w:p>
+      <w:pPr>
+        <w:numPr>
+          <w:ilvl w:val="1"/>
+          <w:numId w:val="6"/>
+        </w:numPr>
+        <w:rPr>
+          <w:lang w:val="en-GB"/>
+        </w:rPr>
+      </w:pPr>
+      <w:r>
+        <w:rPr>
+          <w:lang w:val="en-GB"/>
+        </w:rPr>
+        <w:t>JUnit for backend unit tests (e.g., RecipeEntityMapperTest, service, and controller tests).</w:t>
+      </w:r>
+    </w:p>
+    <w:p>
+      <w:pPr>
+        <w:numPr>
+          <w:ilvl w:val="1"/>
+          <w:numId w:val="6"/>
+        </w:numPr>
+        <w:rPr>
+          <w:lang w:val="en-GB"/>
+        </w:rPr>
+      </w:pPr>
+      <w:r>
+        <w:rPr>
+          <w:lang w:val="en-GB"/>
+        </w:rPr>
+        <w:t>Cypress for frontend end-to-end tests (e.g., navbar navigation, search functionality, and form submission).</w:t>
+      </w:r>
+    </w:p>
+    <w:p>
+      <w:pPr>
+        <w:rPr>
+          <w:b/>
+          <w:bCs/>
+        </w:rPr>
+      </w:pPr>
+      <w:r>
+        <w:rPr>
+          <w:b/>
+          <w:bCs/>
+        </w:rPr>
+        <w:lastRenderedPageBreak/>
+        <w:t>Tools</w:t>
+      </w:r>
+    </w:p>
+    <w:p>
+      <w:pPr>
+        <w:numPr>
+          <w:ilvl w:val="0"/>
+          <w:numId w:val="7"/>
+        </w:numPr>
+        <w:rPr>
+          <w:lang w:val="en-GB"/>
+        </w:rPr>
+      </w:pPr>
+      <w:r>
+        <w:rPr>
+          <w:b/>
+          <w:bCs/>
+          <w:lang w:val="en-GB"/>
+        </w:rPr>
+        <w:t>Postman</w:t>
+      </w:r>
+      <w:r>
+        <w:rPr>
+          <w:lang w:val="en-GB"/>
+        </w:rPr>
+        <w:t>: For manual API testing.</w:t>
+      </w:r>
+    </w:p>
+    <w:p>
+      <w:pPr>
+        <w:numPr>
+          <w:ilvl w:val="0"/>
+          <w:numId w:val="7"/>
+        </w:numPr>
+        <w:rPr>
+          <w:lang w:val="en-GB"/>
+        </w:rPr>
+      </w:pPr>
+      <w:r>
+        <w:rPr>
+          <w:b/>
+          <w:bCs/>
+          <w:lang w:val="en-GB"/>
+        </w:rPr>
+        <w:t>JUnit</w:t>
+      </w:r>
+      <w:r>
+        <w:rPr>
+          <w:lang w:val="en-GB"/>
+        </w:rPr>
+        <w:t>: For backend unit tests.</w:t>
+      </w:r>
+    </w:p>
+    <w:p>
+      <w:pPr>
+        <w:numPr>
+          <w:ilvl w:val="0"/>
+          <w:numId w:val="7"/>
+        </w:numPr>
+        <w:rPr>
+          <w:lang w:val="en-GB"/>
+        </w:rPr>
+      </w:pPr>
+      <w:r>
+        <w:rPr>
+          <w:b/>
+          <w:bCs/>
+          <w:lang w:val="en-GB"/>
+        </w:rPr>
+        <w:t>Cypress</w:t>
+      </w:r>
+      <w:r>
+        <w:rPr>
+          <w:lang w:val="en-GB"/>
+        </w:rPr>
+        <w:t>: For frontend end-to-end tests.</w:t>
+      </w:r>
+    </w:p>
+    <w:p>
+      <w:pPr>
         <w:rPr>
           <w:b/>
           <w:bCs/>
           <w:sz w:val="28"/>
           <w:szCs w:val="28"/>
         </w:rPr>
-        <w:t>Tested</w:t>
-      </w:r>
-      <w:proofErr w:type="spellEnd"/>
-    </w:p>
-    <w:p>
-      <w:pPr>
-        <w:numPr>
-          <w:ilvl w:val="0"/>
-          <w:numId w:val="5"/>
-        </w:numPr>
-        <w:rPr>
-          <w:lang w:val="en-GB"/>
-        </w:rPr>
-      </w:pPr>
-      <w:r>
-        <w:rPr>
-          <w:lang w:val="en-GB"/>
-        </w:rPr>
-        <w:t>Non-functional requirements such as performance and scalability.</w:t>
-      </w:r>
-    </w:p>
-    <w:p>
-      <w:pPr>
-        <w:numPr>
-          <w:ilvl w:val="0"/>
-          <w:numId w:val="5"/>
-        </w:numPr>
-      </w:pPr>
-      <w:r>
-        <w:t xml:space="preserve">Database </w:t>
-      </w:r>
-      <w:proofErr w:type="spellStart"/>
-      <w:r>
-        <w:t>integration</w:t>
-      </w:r>
-      <w:proofErr w:type="spellEnd"/>
-      <w:r>
-        <w:t xml:space="preserve"> (</w:t>
-      </w:r>
-      <w:proofErr w:type="spellStart"/>
-      <w:r>
-        <w:t>assumed</w:t>
-      </w:r>
-      <w:proofErr w:type="spellEnd"/>
-      <w:r>
-        <w:t xml:space="preserve"> </w:t>
-      </w:r>
-      <w:proofErr w:type="spellStart"/>
-      <w:r>
-        <w:t>functional</w:t>
-      </w:r>
-      <w:proofErr w:type="spellEnd"/>
-      <w:r>
-        <w:t>).</w:t>
-      </w:r>
-    </w:p>
-    <w:p>
-      <w:pPr>
+      </w:pPr>
+      <w:r>
         <w:rPr>
           <w:b/>
           <w:bCs/>
           <w:sz w:val="28"/>
           <w:szCs w:val="28"/>
         </w:rPr>
-      </w:pPr>
-      <w:r>
+        <w:t>Pass/Fail Criteria</w:t>
+      </w:r>
+    </w:p>
+    <w:p>
+      <w:pPr>
+        <w:rPr>
+          <w:b/>
+          <w:bCs/>
+        </w:rPr>
+      </w:pPr>
+      <w:r>
+        <w:rPr>
+          <w:b/>
+          <w:bCs/>
+        </w:rPr>
+        <w:t>Pass Criteria</w:t>
+      </w:r>
+    </w:p>
+    <w:p>
+      <w:pPr>
+        <w:numPr>
+          <w:ilvl w:val="0"/>
+          <w:numId w:val="8"/>
+        </w:numPr>
+        <w:rPr>
+          <w:lang w:val="en-GB"/>
+        </w:rPr>
+      </w:pPr>
+      <w:r>
+        <w:rPr>
+          <w:lang w:val="en-GB"/>
+        </w:rPr>
+        <w:t>Endpoint responses match expected structures and data.</w:t>
+      </w:r>
+    </w:p>
+    <w:p>
+      <w:pPr>
+        <w:numPr>
+          <w:ilvl w:val="0"/>
+          <w:numId w:val="8"/>
+        </w:numPr>
+        <w:rPr>
+          <w:lang w:val="en-GB"/>
+        </w:rPr>
+      </w:pPr>
+      <w:r>
+        <w:rPr>
+          <w:lang w:val="en-GB"/>
+        </w:rPr>
+        <w:t>Mapper, service, and controller tests pass for all scenarios (valid and null inputs).</w:t>
+      </w:r>
+    </w:p>
+    <w:p>
+      <w:pPr>
+        <w:numPr>
+          <w:ilvl w:val="0"/>
+          <w:numId w:val="8"/>
+        </w:numPr>
+        <w:rPr>
+          <w:lang w:val="en-GB"/>
+        </w:rPr>
+      </w:pPr>
+      <w:r>
+        <w:rPr>
+          <w:lang w:val="en-GB"/>
+        </w:rPr>
+        <w:t>Frontend features function as expected, with correct API integration.</w:t>
+      </w:r>
+    </w:p>
+    <w:p>
+      <w:pPr>
+        <w:rPr>
+          <w:b/>
+          <w:bCs/>
+        </w:rPr>
+      </w:pPr>
+      <w:r>
+        <w:rPr>
+          <w:b/>
+          <w:bCs/>
+        </w:rPr>
+        <w:t>Fail Criteria</w:t>
+      </w:r>
+    </w:p>
+    <w:p>
+      <w:pPr>
+        <w:numPr>
+          <w:ilvl w:val="0"/>
+          <w:numId w:val="9"/>
+        </w:numPr>
+      </w:pPr>
+      <w:r>
+        <w:t>Incorrect data transformation in mappers.</w:t>
+      </w:r>
+    </w:p>
+    <w:p>
+      <w:pPr>
+        <w:numPr>
+          <w:ilvl w:val="0"/>
+          <w:numId w:val="9"/>
+        </w:numPr>
+        <w:rPr>
+          <w:lang w:val="en-GB"/>
+        </w:rPr>
+      </w:pPr>
+      <w:r>
+        <w:rPr>
+          <w:lang w:val="en-GB"/>
+        </w:rPr>
+        <w:t>API requests fail or return unexpected results.</w:t>
+      </w:r>
+    </w:p>
+    <w:p>
+      <w:pPr>
+        <w:numPr>
+          <w:ilvl w:val="0"/>
+          <w:numId w:val="9"/>
+        </w:numPr>
+        <w:rPr>
+          <w:lang w:val="en-GB"/>
+        </w:rPr>
+      </w:pPr>
+      <w:r>
+        <w:rPr>
+          <w:lang w:val="en-GB"/>
+        </w:rPr>
+        <w:t>Frontend UI elements do not respond as expected (e.g., form submission fails).</w:t>
+      </w:r>
+    </w:p>
+    <w:p>
+      <w:pPr>
         <w:rPr>
           <w:b/>
           <w:bCs/>
           <w:sz w:val="28"/>
           <w:szCs w:val="28"/>
         </w:rPr>
-        <w:t>Approach</w:t>
-      </w:r>
-    </w:p>
-    <w:p>
-      <w:pPr>
-        <w:rPr>
-          <w:b/>
-          <w:bCs/>
-        </w:rPr>
-      </w:pPr>
-      <w:proofErr w:type="spellStart"/>
-      <w:r>
-        <w:rPr>
-          <w:b/>
-          <w:bCs/>
-        </w:rPr>
-        <w:t>Testing</w:t>
-      </w:r>
-      <w:proofErr w:type="spellEnd"/>
-      <w:r>
-        <w:rPr>
-          <w:b/>
-          <w:bCs/>
-        </w:rPr>
-        <w:t xml:space="preserve"> Methods</w:t>
-      </w:r>
-    </w:p>
-    <w:p>
-      <w:pPr>
-        <w:numPr>
-          <w:ilvl w:val="0"/>
-          <w:numId w:val="6"/>
-        </w:numPr>
-      </w:pPr>
-      <w:r>
-        <w:rPr>
-          <w:b/>
-          <w:bCs/>
-        </w:rPr>
-        <w:t xml:space="preserve">Manual </w:t>
-      </w:r>
-      <w:proofErr w:type="spellStart"/>
-      <w:r>
-        <w:rPr>
-          <w:b/>
-          <w:bCs/>
-        </w:rPr>
-        <w:t>Testing</w:t>
-      </w:r>
-      <w:proofErr w:type="spellEnd"/>
-      <w:r>
-        <w:t xml:space="preserve">: </w:t>
-      </w:r>
-    </w:p>
-    <w:p>
-      <w:pPr>
-        <w:numPr>
-          <w:ilvl w:val="1"/>
-          <w:numId w:val="6"/>
-        </w:numPr>
-        <w:rPr>
-          <w:lang w:val="en-GB"/>
-        </w:rPr>
-      </w:pPr>
-      <w:r>
-        <w:rPr>
-          <w:lang w:val="en-GB"/>
-        </w:rPr>
-        <w:t>Use Postman to test backend endpoints.</w:t>
-      </w:r>
-    </w:p>
-    <w:p>
-      <w:pPr>
-        <w:numPr>
-          <w:ilvl w:val="1"/>
-          <w:numId w:val="6"/>
-        </w:numPr>
-        <w:rPr>
-          <w:lang w:val="en-GB"/>
-        </w:rPr>
-      </w:pPr>
-      <w:r>
-        <w:rPr>
-          <w:lang w:val="en-GB"/>
-        </w:rPr>
-        <w:t>Verify frontend UI functionality in the browser.</w:t>
-      </w:r>
-      <w:r>
-        <w:rPr>
-          <w:lang w:val="en-GB"/>
-        </w:rPr>
-        <w:br/>
-      </w:r>
-      <w:r>
-        <w:rPr>
-          <w:lang w:val="en-GB"/>
-        </w:rPr>
-        <w:br/>
-      </w:r>
-      <w:r>
-        <w:rPr>
-          <w:lang w:val="en-GB"/>
-        </w:rPr>
-        <w:br/>
-      </w:r>
-      <w:r>
-        <w:rPr>
-          <w:lang w:val="en-GB"/>
-        </w:rPr>
-        <w:br/>
-      </w:r>
-    </w:p>
-    <w:p>
-      <w:pPr>
-        <w:numPr>
-          <w:ilvl w:val="0"/>
-          <w:numId w:val="6"/>
-        </w:numPr>
-      </w:pPr>
-      <w:proofErr w:type="spellStart"/>
-      <w:r>
-        <w:rPr>
-          <w:b/>
-          <w:bCs/>
-        </w:rPr>
-        <w:t>Automated</w:t>
-      </w:r>
-      <w:proofErr w:type="spellEnd"/>
-      <w:r>
-        <w:rPr>
-          <w:b/>
-          <w:bCs/>
-        </w:rPr>
-        <w:t xml:space="preserve"> </w:t>
-      </w:r>
-      <w:proofErr w:type="spellStart"/>
-      <w:r>
-        <w:rPr>
-          <w:b/>
-          <w:bCs/>
-        </w:rPr>
-        <w:t>Testing</w:t>
-      </w:r>
-      <w:proofErr w:type="spellEnd"/>
-      <w:r>
-        <w:t xml:space="preserve">: </w:t>
-      </w:r>
-    </w:p>
-    <w:p>
-      <w:pPr>
-        <w:numPr>
-          <w:ilvl w:val="1"/>
-          <w:numId w:val="6"/>
-        </w:numPr>
-        <w:rPr>
-          <w:lang w:val="en-GB"/>
-        </w:rPr>
-      </w:pPr>
-      <w:r>
-        <w:rPr>
-          <w:lang w:val="en-GB"/>
-        </w:rPr>
-        <w:t xml:space="preserve">JUnit for backend unit tests (e.g., </w:t>
-      </w:r>
-      <w:proofErr w:type="spellStart"/>
-      <w:r>
-        <w:rPr>
-          <w:lang w:val="en-GB"/>
-        </w:rPr>
-        <w:t>RecipeEntityMapperTest</w:t>
-      </w:r>
-      <w:proofErr w:type="spellEnd"/>
-      <w:r>
-        <w:rPr>
-          <w:lang w:val="en-GB"/>
-        </w:rPr>
-        <w:t>, service, and controller tests).</w:t>
-      </w:r>
-    </w:p>
-    <w:p>
-      <w:pPr>
-        <w:numPr>
-          <w:ilvl w:val="1"/>
-          <w:numId w:val="6"/>
-        </w:numPr>
-        <w:rPr>
-          <w:lang w:val="en-GB"/>
-        </w:rPr>
-      </w:pPr>
-      <w:r>
-        <w:rPr>
-          <w:lang w:val="en-GB"/>
-        </w:rPr>
-        <w:t>Cypress for frontend end-to-end tests (e.g., navbar navigation, search functionality, and form submission).</w:t>
-      </w:r>
-    </w:p>
-    <w:p>
-      <w:pPr>
-        <w:rPr>
-          <w:b/>
-          <w:bCs/>
-        </w:rPr>
-      </w:pPr>
-      <w:r>
-        <w:rPr>
-          <w:b/>
-          <w:bCs/>
-        </w:rPr>
-        <w:lastRenderedPageBreak/>
-        <w:t>Tools</w:t>
-      </w:r>
-    </w:p>
-    <w:p>
-      <w:pPr>
-        <w:numPr>
-          <w:ilvl w:val="0"/>
-          <w:numId w:val="7"/>
-        </w:numPr>
-        <w:rPr>
-          <w:lang w:val="en-GB"/>
-        </w:rPr>
-      </w:pPr>
-      <w:r>
-        <w:rPr>
-          <w:b/>
-          <w:bCs/>
-          <w:lang w:val="en-GB"/>
-        </w:rPr>
-        <w:t>Postman</w:t>
-      </w:r>
-      <w:r>
-        <w:rPr>
-          <w:lang w:val="en-GB"/>
-        </w:rPr>
-        <w:t>: For manual API testing.</w:t>
-      </w:r>
-    </w:p>
-    <w:p>
-      <w:pPr>
-        <w:numPr>
-          <w:ilvl w:val="0"/>
-          <w:numId w:val="7"/>
-        </w:numPr>
-        <w:rPr>
-          <w:lang w:val="en-GB"/>
-        </w:rPr>
-      </w:pPr>
-      <w:r>
-        <w:rPr>
-          <w:b/>
-          <w:bCs/>
-          <w:lang w:val="en-GB"/>
-        </w:rPr>
-        <w:t>JUnit</w:t>
-      </w:r>
-      <w:r>
-        <w:rPr>
-          <w:lang w:val="en-GB"/>
-        </w:rPr>
-        <w:t>: For backend unit tests.</w:t>
-      </w:r>
-    </w:p>
-    <w:p>
-      <w:pPr>
-        <w:numPr>
-          <w:ilvl w:val="0"/>
-          <w:numId w:val="7"/>
-        </w:numPr>
-        <w:rPr>
-          <w:lang w:val="en-GB"/>
-        </w:rPr>
-      </w:pPr>
-      <w:r>
-        <w:rPr>
-          <w:b/>
-          <w:bCs/>
-          <w:lang w:val="en-GB"/>
-        </w:rPr>
-        <w:t>Cypress</w:t>
-      </w:r>
-      <w:r>
-        <w:rPr>
-          <w:lang w:val="en-GB"/>
-        </w:rPr>
-        <w:t>: For frontend end-to-end tests.</w:t>
-      </w:r>
-    </w:p>
-    <w:p>
-      <w:pPr>
+      </w:pPr>
+      <w:r>
         <w:rPr>
           <w:b/>
           <w:bCs/>
           <w:sz w:val="28"/>
           <w:szCs w:val="28"/>
         </w:rPr>
-      </w:pPr>
-      <w:r>
+        <w:t>Test Deliverables</w:t>
+      </w:r>
+    </w:p>
+    <w:p>
+      <w:pPr>
+        <w:numPr>
+          <w:ilvl w:val="0"/>
+          <w:numId w:val="10"/>
+        </w:numPr>
+        <w:rPr>
+          <w:lang w:val="en-GB"/>
+        </w:rPr>
+      </w:pPr>
+      <w:r>
+        <w:rPr>
+          <w:lang w:val="en-GB"/>
+        </w:rPr>
+        <w:t>Test scripts for backend and frontend.</w:t>
+      </w:r>
+    </w:p>
+    <w:p>
+      <w:pPr>
+        <w:numPr>
+          <w:ilvl w:val="0"/>
+          <w:numId w:val="10"/>
+        </w:numPr>
+        <w:rPr>
+          <w:lang w:val="en-GB"/>
+        </w:rPr>
+      </w:pPr>
+      <w:r>
+        <w:rPr>
+          <w:lang w:val="en-GB"/>
+        </w:rPr>
+        <w:t>Test reports (e.g., JUnit results, Cypress screenshots/videos).</w:t>
+      </w:r>
+    </w:p>
+    <w:p>
+      <w:pPr>
         <w:rPr>
           <w:b/>
           <w:bCs/>
           <w:sz w:val="28"/>
           <w:szCs w:val="28"/>
         </w:rPr>
-        <w:t xml:space="preserve">Pass/Fail </w:t>
-      </w:r>
-      <w:proofErr w:type="spellStart"/>
+      </w:pPr>
       <w:r>
         <w:rPr>
           <w:b/>
@@ -1275,181 +1162,120 @@
           <w:sz w:val="28"/>
           <w:szCs w:val="28"/>
         </w:rPr>
-        <w:t>Criteria</w:t>
-      </w:r>
-      <w:proofErr w:type="spellEnd"/>
-    </w:p>
-    <w:p>
-      <w:pPr>
-        <w:rPr>
-          <w:b/>
-          <w:bCs/>
-        </w:rPr>
-      </w:pPr>
-      <w:r>
-        <w:rPr>
-          <w:b/>
-          <w:bCs/>
-        </w:rPr>
-        <w:t xml:space="preserve">Pass </w:t>
-      </w:r>
-      <w:proofErr w:type="spellStart"/>
-      <w:r>
-        <w:rPr>
-          <w:b/>
-          <w:bCs/>
-        </w:rPr>
-        <w:t>Criteria</w:t>
-      </w:r>
-      <w:proofErr w:type="spellEnd"/>
+        <w:t>Testing Tasks</w:t>
+      </w:r>
     </w:p>
     <w:p>
       <w:pPr>
         <w:numPr>
           <w:ilvl w:val="0"/>
-          <w:numId w:val="8"/>
-        </w:numPr>
-        <w:rPr>
-          <w:lang w:val="en-GB"/>
-        </w:rPr>
-      </w:pPr>
-      <w:r>
-        <w:rPr>
-          <w:lang w:val="en-GB"/>
-        </w:rPr>
-        <w:t>Endpoint responses match expected structures and data.</w:t>
+          <w:numId w:val="11"/>
+        </w:numPr>
+        <w:rPr>
+          <w:lang w:val="en-GB"/>
+        </w:rPr>
+      </w:pPr>
+      <w:r>
+        <w:rPr>
+          <w:lang w:val="en-GB"/>
+        </w:rPr>
+        <w:t>Verify backend CRUD operations using Postman (GET all, GET by ID, POST).</w:t>
       </w:r>
     </w:p>
     <w:p>
       <w:pPr>
         <w:numPr>
           <w:ilvl w:val="0"/>
-          <w:numId w:val="8"/>
-        </w:numPr>
-        <w:rPr>
-          <w:lang w:val="en-GB"/>
-        </w:rPr>
-      </w:pPr>
-      <w:r>
-        <w:rPr>
-          <w:lang w:val="en-GB"/>
-        </w:rPr>
-        <w:t>Mapper, service, and controller tests pass for all scenarios (valid and null inputs).</w:t>
+          <w:numId w:val="11"/>
+        </w:numPr>
+        <w:rPr>
+          <w:lang w:val="en-GB"/>
+        </w:rPr>
+      </w:pPr>
+      <w:r>
+        <w:rPr>
+          <w:lang w:val="en-GB"/>
+        </w:rPr>
+        <w:t>Write and execute unit tests for mappers, service, and controller classes.</w:t>
       </w:r>
     </w:p>
     <w:p>
       <w:pPr>
         <w:numPr>
           <w:ilvl w:val="0"/>
-          <w:numId w:val="8"/>
-        </w:numPr>
-        <w:rPr>
-          <w:lang w:val="en-GB"/>
-        </w:rPr>
-      </w:pPr>
-      <w:r>
-        <w:rPr>
-          <w:lang w:val="en-GB"/>
-        </w:rPr>
-        <w:t>Frontend features function as expected, with correct API integration.</w:t>
-      </w:r>
-    </w:p>
-    <w:p>
-      <w:pPr>
-        <w:rPr>
-          <w:b/>
-          <w:bCs/>
-        </w:rPr>
-      </w:pPr>
-      <w:r>
-        <w:rPr>
-          <w:b/>
-          <w:bCs/>
-        </w:rPr>
-        <w:t xml:space="preserve">Fail </w:t>
-      </w:r>
-      <w:proofErr w:type="spellStart"/>
-      <w:r>
-        <w:rPr>
-          <w:b/>
-          <w:bCs/>
-        </w:rPr>
-        <w:t>Criteria</w:t>
-      </w:r>
-      <w:proofErr w:type="spellEnd"/>
+          <w:numId w:val="11"/>
+        </w:numPr>
+        <w:rPr>
+          <w:lang w:val="en-GB"/>
+        </w:rPr>
+      </w:pPr>
+      <w:r>
+        <w:rPr>
+          <w:lang w:val="en-GB"/>
+        </w:rPr>
+        <w:t xml:space="preserve">Test </w:t>
+      </w:r>
+      <w:r>
+        <w:rPr>
+          <w:lang w:val="en-GB"/>
+        </w:rPr>
+        <w:t>S</w:t>
+      </w:r>
+      <w:r>
+        <w:rPr>
+          <w:lang w:val="en-GB"/>
+        </w:rPr>
+        <w:t>earch bar, and form submission on the frontend.</w:t>
+      </w:r>
     </w:p>
     <w:p>
       <w:pPr>
         <w:numPr>
           <w:ilvl w:val="0"/>
-          <w:numId w:val="9"/>
-        </w:numPr>
-      </w:pPr>
-      <w:proofErr w:type="spellStart"/>
-      <w:r>
-        <w:t>Incorrect</w:t>
-      </w:r>
-      <w:proofErr w:type="spellEnd"/>
-      <w:r>
-        <w:t xml:space="preserve"> </w:t>
-      </w:r>
-      <w:proofErr w:type="spellStart"/>
-      <w:r>
-        <w:t>data</w:t>
-      </w:r>
-      <w:proofErr w:type="spellEnd"/>
-      <w:r>
-        <w:t xml:space="preserve"> </w:t>
-      </w:r>
-      <w:proofErr w:type="spellStart"/>
-      <w:r>
-        <w:t>transformation</w:t>
-      </w:r>
-      <w:proofErr w:type="spellEnd"/>
-      <w:r>
-        <w:t xml:space="preserve"> in </w:t>
-      </w:r>
-      <w:proofErr w:type="spellStart"/>
-      <w:r>
-        <w:t>mappers</w:t>
-      </w:r>
-      <w:proofErr w:type="spellEnd"/>
-      <w:r>
-        <w:t>.</w:t>
-      </w:r>
-    </w:p>
-    <w:p>
-      <w:pPr>
-        <w:numPr>
-          <w:ilvl w:val="0"/>
-          <w:numId w:val="9"/>
-        </w:numPr>
-        <w:rPr>
-          <w:lang w:val="en-GB"/>
-        </w:rPr>
-      </w:pPr>
-      <w:r>
-        <w:rPr>
-          <w:lang w:val="en-GB"/>
-        </w:rPr>
-        <w:t>API requests fail or return unexpected results.</w:t>
-      </w:r>
-    </w:p>
-    <w:p>
-      <w:pPr>
-        <w:numPr>
-          <w:ilvl w:val="0"/>
-          <w:numId w:val="9"/>
-        </w:numPr>
-        <w:rPr>
-          <w:lang w:val="en-GB"/>
-        </w:rPr>
-      </w:pPr>
-      <w:r>
-        <w:rPr>
-          <w:lang w:val="en-GB"/>
-        </w:rPr>
-        <w:t>Frontend UI elements do not respond as expected (e.g., form submission fails).</w:t>
+          <w:numId w:val="11"/>
+        </w:numPr>
+      </w:pPr>
+      <w:r>
+        <w:t xml:space="preserve">Use Cypress to test: </w:t>
+      </w:r>
+    </w:p>
+    <w:p>
+      <w:pPr>
+        <w:numPr>
+          <w:ilvl w:val="1"/>
+          <w:numId w:val="11"/>
+        </w:numPr>
+      </w:pPr>
+      <w:r>
+        <w:t>Navbar navigation links.</w:t>
+      </w:r>
+    </w:p>
+    <w:p>
+      <w:pPr>
+        <w:numPr>
+          <w:ilvl w:val="1"/>
+          <w:numId w:val="11"/>
+        </w:numPr>
+      </w:pPr>
+      <w:r>
+        <w:t>Search bar functionality.</w:t>
+      </w:r>
+    </w:p>
+    <w:p>
+      <w:pPr>
+        <w:numPr>
+          <w:ilvl w:val="1"/>
+          <w:numId w:val="11"/>
+        </w:numPr>
+        <w:rPr>
+          <w:lang w:val="en-GB"/>
+        </w:rPr>
+      </w:pPr>
+      <w:r>
+        <w:rPr>
+          <w:lang w:val="en-GB"/>
+        </w:rPr>
+        <w:t>Submit button in the Add Recipe page.</w:t>
       </w:r>
     </w:p>
     <w:p>
@@ -1468,507 +1294,249 @@
           <w:sz w:val="28"/>
           <w:szCs w:val="28"/>
         </w:rPr>
-        <w:t xml:space="preserve">Test </w:t>
-      </w:r>
-      <w:proofErr w:type="spellStart"/>
-      <w:r>
+        <w:t>Environmental Needs</w:t>
+      </w:r>
+    </w:p>
+    <w:p>
+      <w:pPr>
+        <w:numPr>
+          <w:ilvl w:val="0"/>
+          <w:numId w:val="12"/>
+        </w:numPr>
+      </w:pPr>
+      <w:r>
+        <w:rPr>
+          <w:b/>
+          <w:bCs/>
+        </w:rPr>
+        <w:t>Software</w:t>
+      </w:r>
+      <w:r>
+        <w:t xml:space="preserve">: </w:t>
+      </w:r>
+    </w:p>
+    <w:p>
+      <w:pPr>
+        <w:numPr>
+          <w:ilvl w:val="1"/>
+          <w:numId w:val="12"/>
+        </w:numPr>
+        <w:rPr>
+          <w:lang w:val="en-GB"/>
+        </w:rPr>
+      </w:pPr>
+      <w:r>
+        <w:rPr>
+          <w:lang w:val="en-GB"/>
+        </w:rPr>
+        <w:t>Node.js and npm for frontend.</w:t>
+      </w:r>
+    </w:p>
+    <w:p>
+      <w:pPr>
+        <w:numPr>
+          <w:ilvl w:val="1"/>
+          <w:numId w:val="12"/>
+        </w:numPr>
+        <w:rPr>
+          <w:lang w:val="en-GB"/>
+        </w:rPr>
+      </w:pPr>
+      <w:r>
+        <w:rPr>
+          <w:lang w:val="en-GB"/>
+        </w:rPr>
+        <w:lastRenderedPageBreak/>
+        <w:t>Java and Maven for backend.</w:t>
+      </w:r>
+    </w:p>
+    <w:p>
+      <w:pPr>
+        <w:numPr>
+          <w:ilvl w:val="1"/>
+          <w:numId w:val="12"/>
+        </w:numPr>
+        <w:rPr>
+          <w:lang w:val="en-GB"/>
+        </w:rPr>
+      </w:pPr>
+      <w:r>
+        <w:rPr>
+          <w:lang w:val="en-GB"/>
+        </w:rPr>
+        <w:t>Local development server for testing APIs.</w:t>
+      </w:r>
+    </w:p>
+    <w:p>
+      <w:pPr>
+        <w:numPr>
+          <w:ilvl w:val="0"/>
+          <w:numId w:val="12"/>
+        </w:numPr>
+      </w:pPr>
+      <w:r>
+        <w:rPr>
+          <w:b/>
+          <w:bCs/>
+        </w:rPr>
+        <w:t>Hardware</w:t>
+      </w:r>
+      <w:r>
+        <w:t xml:space="preserve">: </w:t>
+      </w:r>
+    </w:p>
+    <w:p>
+      <w:pPr>
+        <w:numPr>
+          <w:ilvl w:val="1"/>
+          <w:numId w:val="12"/>
+        </w:numPr>
+        <w:rPr>
+          <w:lang w:val="en-GB"/>
+        </w:rPr>
+      </w:pPr>
+      <w:r>
+        <w:rPr>
+          <w:lang w:val="en-GB"/>
+        </w:rPr>
+        <w:t>Machine with sufficient resources to run the application and Cypress.</w:t>
+      </w:r>
+    </w:p>
+    <w:p>
+      <w:pPr>
         <w:rPr>
           <w:b/>
           <w:bCs/>
           <w:sz w:val="28"/>
           <w:szCs w:val="28"/>
         </w:rPr>
-        <w:t>Deliverables</w:t>
-      </w:r>
-      <w:proofErr w:type="spellEnd"/>
-    </w:p>
-    <w:p>
-      <w:pPr>
-        <w:numPr>
-          <w:ilvl w:val="0"/>
-          <w:numId w:val="10"/>
-        </w:numPr>
-        <w:rPr>
-          <w:lang w:val="en-GB"/>
-        </w:rPr>
-      </w:pPr>
-      <w:r>
-        <w:rPr>
-          <w:lang w:val="en-GB"/>
-        </w:rPr>
-        <w:t>Test scripts for backend and frontend.</w:t>
-      </w:r>
-    </w:p>
-    <w:p>
-      <w:pPr>
-        <w:numPr>
-          <w:ilvl w:val="0"/>
-          <w:numId w:val="10"/>
-        </w:numPr>
-        <w:rPr>
-          <w:lang w:val="en-GB"/>
-        </w:rPr>
-      </w:pPr>
-      <w:r>
-        <w:rPr>
-          <w:lang w:val="en-GB"/>
-        </w:rPr>
-        <w:t>Test reports (e.g., JUnit results, Cypress screenshots/videos).</w:t>
-      </w:r>
-    </w:p>
-    <w:p>
-      <w:pPr>
+      </w:pPr>
+      <w:r>
         <w:rPr>
           <w:b/>
           <w:bCs/>
           <w:sz w:val="28"/>
           <w:szCs w:val="28"/>
         </w:rPr>
-      </w:pPr>
-      <w:proofErr w:type="spellStart"/>
-      <w:r>
+        <w:t>Schedule</w:t>
+      </w:r>
+    </w:p>
+    <w:p>
+      <w:pPr>
+        <w:numPr>
+          <w:ilvl w:val="0"/>
+          <w:numId w:val="13"/>
+        </w:numPr>
+        <w:rPr>
+          <w:lang w:val="en-GB"/>
+        </w:rPr>
+      </w:pPr>
+      <w:r>
+        <w:rPr>
+          <w:b/>
+          <w:bCs/>
+          <w:lang w:val="en-GB"/>
+        </w:rPr>
+        <w:t>Day 1</w:t>
+      </w:r>
+      <w:r>
+        <w:rPr>
+          <w:lang w:val="en-GB"/>
+        </w:rPr>
+        <w:t>: Test backend endpoints with Postman and write JUnit tests for mappers and service layer.</w:t>
+      </w:r>
+    </w:p>
+    <w:p>
+      <w:pPr>
+        <w:numPr>
+          <w:ilvl w:val="0"/>
+          <w:numId w:val="13"/>
+        </w:numPr>
+        <w:rPr>
+          <w:lang w:val="en-GB"/>
+        </w:rPr>
+      </w:pPr>
+      <w:r>
+        <w:rPr>
+          <w:b/>
+          <w:bCs/>
+          <w:lang w:val="en-GB"/>
+        </w:rPr>
+        <w:t>Day 2</w:t>
+      </w:r>
+      <w:r>
+        <w:rPr>
+          <w:lang w:val="en-GB"/>
+        </w:rPr>
+        <w:t>: Implement and test the search feature on the frontend.</w:t>
+      </w:r>
+    </w:p>
+    <w:p>
+      <w:pPr>
+        <w:numPr>
+          <w:ilvl w:val="0"/>
+          <w:numId w:val="13"/>
+        </w:numPr>
+        <w:rPr>
+          <w:lang w:val="en-GB"/>
+        </w:rPr>
+      </w:pPr>
+      <w:r>
+        <w:rPr>
+          <w:b/>
+          <w:bCs/>
+          <w:lang w:val="en-GB"/>
+        </w:rPr>
+        <w:t>Day 3</w:t>
+      </w:r>
+      <w:r>
+        <w:rPr>
+          <w:lang w:val="en-GB"/>
+        </w:rPr>
+        <w:t>: Write and execute Cypress tests for frontend features.</w:t>
+      </w:r>
+    </w:p>
+    <w:p>
+      <w:pPr>
+        <w:numPr>
+          <w:ilvl w:val="0"/>
+          <w:numId w:val="13"/>
+        </w:numPr>
+        <w:rPr>
+          <w:lang w:val="en-GB"/>
+        </w:rPr>
+      </w:pPr>
+      <w:r>
+        <w:rPr>
+          <w:b/>
+          <w:bCs/>
+          <w:lang w:val="en-GB"/>
+        </w:rPr>
+        <w:t>Day 4</w:t>
+      </w:r>
+      <w:r>
+        <w:rPr>
+          <w:lang w:val="en-GB"/>
+        </w:rPr>
+        <w:t>: Compile test results and finalize the documentation.</w:t>
+      </w:r>
+    </w:p>
+    <w:p>
+      <w:pPr>
         <w:rPr>
           <w:b/>
           <w:bCs/>
           <w:sz w:val="28"/>
           <w:szCs w:val="28"/>
-        </w:rPr>
-        <w:t>Testing</w:t>
-      </w:r>
-      <w:proofErr w:type="spellEnd"/>
+          <w:lang w:val="en-GB"/>
+        </w:rPr>
+      </w:pPr>
       <w:r>
         <w:rPr>
           <w:b/>
           <w:bCs/>
           <w:sz w:val="28"/>
           <w:szCs w:val="28"/>
-        </w:rPr>
-        <w:t xml:space="preserve"> Tasks</w:t>
-      </w:r>
-    </w:p>
-    <w:p>
-      <w:pPr>
-        <w:numPr>
-          <w:ilvl w:val="0"/>
-          <w:numId w:val="11"/>
-        </w:numPr>
-        <w:rPr>
-          <w:lang w:val="en-GB"/>
-        </w:rPr>
-      </w:pPr>
-      <w:r>
-        <w:rPr>
-          <w:lang w:val="en-GB"/>
-        </w:rPr>
-        <w:t>Verify backend CRUD operations using Postman (GET all, GET by ID, POST).</w:t>
-      </w:r>
-    </w:p>
-    <w:p>
-      <w:pPr>
-        <w:numPr>
-          <w:ilvl w:val="0"/>
-          <w:numId w:val="11"/>
-        </w:numPr>
-        <w:rPr>
-          <w:lang w:val="en-GB"/>
-        </w:rPr>
-      </w:pPr>
-      <w:r>
-        <w:rPr>
-          <w:lang w:val="en-GB"/>
-        </w:rPr>
-        <w:t>Write and execute unit tests for mappers, service, and controller classes.</w:t>
-      </w:r>
-    </w:p>
-    <w:p>
-      <w:pPr>
-        <w:numPr>
-          <w:ilvl w:val="0"/>
-          <w:numId w:val="11"/>
-        </w:numPr>
-        <w:rPr>
-          <w:lang w:val="en-GB"/>
-        </w:rPr>
-      </w:pPr>
-      <w:r>
-        <w:rPr>
-          <w:lang w:val="en-GB"/>
-        </w:rPr>
-        <w:t xml:space="preserve">Test </w:t>
-      </w:r>
-      <w:r>
-        <w:rPr>
-          <w:lang w:val="en-GB"/>
-        </w:rPr>
-        <w:t>S</w:t>
-      </w:r>
-      <w:r>
-        <w:rPr>
-          <w:lang w:val="en-GB"/>
-        </w:rPr>
-        <w:t>earch bar, and form submission on the frontend.</w:t>
-      </w:r>
-    </w:p>
-    <w:p>
-      <w:pPr>
-        <w:numPr>
-          <w:ilvl w:val="0"/>
-          <w:numId w:val="11"/>
-        </w:numPr>
-      </w:pPr>
-      <w:r>
-        <w:t xml:space="preserve">Use Cypress </w:t>
-      </w:r>
-      <w:proofErr w:type="spellStart"/>
-      <w:r>
-        <w:t>to</w:t>
-      </w:r>
-      <w:proofErr w:type="spellEnd"/>
-      <w:r>
-        <w:t xml:space="preserve"> </w:t>
-      </w:r>
-      <w:proofErr w:type="spellStart"/>
-      <w:r>
-        <w:t>test</w:t>
-      </w:r>
-      <w:proofErr w:type="spellEnd"/>
-      <w:r>
-        <w:t xml:space="preserve">: </w:t>
-      </w:r>
-    </w:p>
-    <w:p>
-      <w:pPr>
-        <w:numPr>
-          <w:ilvl w:val="1"/>
-          <w:numId w:val="11"/>
-        </w:numPr>
-      </w:pPr>
-      <w:proofErr w:type="spellStart"/>
-      <w:r>
-        <w:t>Navbar</w:t>
-      </w:r>
-      <w:proofErr w:type="spellEnd"/>
-      <w:r>
-        <w:t xml:space="preserve"> </w:t>
-      </w:r>
-      <w:proofErr w:type="spellStart"/>
-      <w:r>
-        <w:t>navigation</w:t>
-      </w:r>
-      <w:proofErr w:type="spellEnd"/>
-      <w:r>
-        <w:t xml:space="preserve"> links.</w:t>
-      </w:r>
-    </w:p>
-    <w:p>
-      <w:pPr>
-        <w:numPr>
-          <w:ilvl w:val="1"/>
-          <w:numId w:val="11"/>
-        </w:numPr>
-      </w:pPr>
-      <w:r>
-        <w:t xml:space="preserve">Search bar </w:t>
-      </w:r>
-      <w:proofErr w:type="spellStart"/>
-      <w:r>
-        <w:t>functionality</w:t>
-      </w:r>
-      <w:proofErr w:type="spellEnd"/>
-      <w:r>
-        <w:t>.</w:t>
-      </w:r>
-    </w:p>
-    <w:p>
-      <w:pPr>
-        <w:numPr>
-          <w:ilvl w:val="1"/>
-          <w:numId w:val="11"/>
-        </w:numPr>
-        <w:rPr>
-          <w:lang w:val="en-GB"/>
-        </w:rPr>
-      </w:pPr>
-      <w:r>
-        <w:rPr>
-          <w:lang w:val="en-GB"/>
-        </w:rPr>
-        <w:t>Submit button in the Add Recipe page.</w:t>
-      </w:r>
-    </w:p>
-    <w:p>
-      <w:pPr>
-        <w:rPr>
-          <w:b/>
-          <w:bCs/>
-          <w:sz w:val="28"/>
-          <w:szCs w:val="28"/>
-        </w:rPr>
-      </w:pPr>
-      <w:r>
-        <w:rPr>
-          <w:b/>
-          <w:bCs/>
-          <w:sz w:val="28"/>
-          <w:szCs w:val="28"/>
-        </w:rPr>
-        <w:t>Environmental Needs</w:t>
-      </w:r>
-    </w:p>
-    <w:p>
-      <w:pPr>
-        <w:numPr>
-          <w:ilvl w:val="0"/>
-          <w:numId w:val="12"/>
-        </w:numPr>
-      </w:pPr>
-      <w:r>
-        <w:rPr>
-          <w:b/>
-          <w:bCs/>
-        </w:rPr>
-        <w:t>Software</w:t>
-      </w:r>
-      <w:r>
-        <w:t xml:space="preserve">: </w:t>
-      </w:r>
-    </w:p>
-    <w:p>
-      <w:pPr>
-        <w:numPr>
-          <w:ilvl w:val="1"/>
-          <w:numId w:val="12"/>
-        </w:numPr>
-        <w:rPr>
-          <w:lang w:val="en-GB"/>
-        </w:rPr>
-      </w:pPr>
-      <w:r>
-        <w:rPr>
-          <w:lang w:val="en-GB"/>
-        </w:rPr>
-        <w:t xml:space="preserve">Node.js and </w:t>
-      </w:r>
-      <w:proofErr w:type="spellStart"/>
-      <w:r>
-        <w:rPr>
-          <w:lang w:val="en-GB"/>
-        </w:rPr>
-        <w:t>npm</w:t>
-      </w:r>
-      <w:proofErr w:type="spellEnd"/>
-      <w:r>
-        <w:rPr>
-          <w:lang w:val="en-GB"/>
-        </w:rPr>
-        <w:t xml:space="preserve"> for frontend.</w:t>
-      </w:r>
-    </w:p>
-    <w:p>
-      <w:pPr>
-        <w:numPr>
-          <w:ilvl w:val="1"/>
-          <w:numId w:val="12"/>
-        </w:numPr>
-        <w:rPr>
-          <w:lang w:val="en-GB"/>
-        </w:rPr>
-      </w:pPr>
-      <w:r>
-        <w:rPr>
-          <w:lang w:val="en-GB"/>
-        </w:rPr>
-        <w:lastRenderedPageBreak/>
-        <w:t>Java and Maven for backend.</w:t>
-      </w:r>
-    </w:p>
-    <w:p>
-      <w:pPr>
-        <w:numPr>
-          <w:ilvl w:val="1"/>
-          <w:numId w:val="12"/>
-        </w:numPr>
-        <w:rPr>
-          <w:lang w:val="en-GB"/>
-        </w:rPr>
-      </w:pPr>
-      <w:r>
-        <w:rPr>
-          <w:lang w:val="en-GB"/>
-        </w:rPr>
-        <w:t>Local development server for testing APIs.</w:t>
-      </w:r>
-    </w:p>
-    <w:p>
-      <w:pPr>
-        <w:numPr>
-          <w:ilvl w:val="0"/>
-          <w:numId w:val="12"/>
-        </w:numPr>
-      </w:pPr>
-      <w:r>
-        <w:rPr>
-          <w:b/>
-          <w:bCs/>
-        </w:rPr>
-        <w:t>Hardware</w:t>
-      </w:r>
-      <w:r>
-        <w:t xml:space="preserve">: </w:t>
-      </w:r>
-    </w:p>
-    <w:p>
-      <w:pPr>
-        <w:numPr>
-          <w:ilvl w:val="1"/>
-          <w:numId w:val="12"/>
-        </w:numPr>
-        <w:rPr>
-          <w:lang w:val="en-GB"/>
-        </w:rPr>
-      </w:pPr>
-      <w:r>
-        <w:rPr>
-          <w:lang w:val="en-GB"/>
-        </w:rPr>
-        <w:t>Machine with sufficient resources to run the application and Cypress.</w:t>
-      </w:r>
-    </w:p>
-    <w:p>
-      <w:pPr>
-        <w:rPr>
-          <w:b/>
-          <w:bCs/>
-          <w:sz w:val="28"/>
-          <w:szCs w:val="28"/>
-        </w:rPr>
-      </w:pPr>
-      <w:r>
-        <w:rPr>
-          <w:b/>
-          <w:bCs/>
-          <w:sz w:val="28"/>
-          <w:szCs w:val="28"/>
-        </w:rPr>
-        <w:t>Schedule</w:t>
-      </w:r>
-    </w:p>
-    <w:p>
-      <w:pPr>
-        <w:numPr>
-          <w:ilvl w:val="0"/>
-          <w:numId w:val="13"/>
-        </w:numPr>
-        <w:rPr>
-          <w:lang w:val="en-GB"/>
-        </w:rPr>
-      </w:pPr>
-      <w:r>
-        <w:rPr>
-          <w:b/>
-          <w:bCs/>
-          <w:lang w:val="en-GB"/>
-        </w:rPr>
-        <w:t>Day 1</w:t>
-      </w:r>
-      <w:r>
-        <w:rPr>
-          <w:lang w:val="en-GB"/>
-        </w:rPr>
-        <w:t>: Test backend endpoints with Postman and write JUnit tests for mappers and service layer.</w:t>
-      </w:r>
-    </w:p>
-    <w:p>
-      <w:pPr>
-        <w:numPr>
-          <w:ilvl w:val="0"/>
-          <w:numId w:val="13"/>
-        </w:numPr>
-        <w:rPr>
-          <w:lang w:val="en-GB"/>
-        </w:rPr>
-      </w:pPr>
-      <w:r>
-        <w:rPr>
-          <w:b/>
-          <w:bCs/>
-          <w:lang w:val="en-GB"/>
-        </w:rPr>
-        <w:t>Day 2</w:t>
-      </w:r>
-      <w:r>
-        <w:rPr>
-          <w:lang w:val="en-GB"/>
-        </w:rPr>
-        <w:t>: Implement and test the search feature on the frontend.</w:t>
-      </w:r>
-    </w:p>
-    <w:p>
-      <w:pPr>
-        <w:numPr>
-          <w:ilvl w:val="0"/>
-          <w:numId w:val="13"/>
-        </w:numPr>
-        <w:rPr>
-          <w:lang w:val="en-GB"/>
-        </w:rPr>
-      </w:pPr>
-      <w:r>
-        <w:rPr>
-          <w:b/>
-          <w:bCs/>
-          <w:lang w:val="en-GB"/>
-        </w:rPr>
-        <w:t>Day 3</w:t>
-      </w:r>
-      <w:r>
-        <w:rPr>
-          <w:lang w:val="en-GB"/>
-        </w:rPr>
-        <w:t>: Write and execute Cypress tests for frontend features.</w:t>
-      </w:r>
-    </w:p>
-    <w:p>
-      <w:pPr>
-        <w:numPr>
-          <w:ilvl w:val="0"/>
-          <w:numId w:val="13"/>
-        </w:numPr>
-        <w:rPr>
-          <w:lang w:val="en-GB"/>
-        </w:rPr>
-      </w:pPr>
-      <w:r>
-        <w:rPr>
-          <w:b/>
-          <w:bCs/>
-          <w:lang w:val="en-GB"/>
-        </w:rPr>
-        <w:t>Day 4</w:t>
-      </w:r>
-      <w:r>
-        <w:rPr>
-          <w:lang w:val="en-GB"/>
-        </w:rPr>
-        <w:t>: Compile test results and finalize the documentation.</w:t>
-      </w:r>
-    </w:p>
-    <w:p>
-      <w:pPr>
-        <w:rPr>
-          <w:b/>
-          <w:bCs/>
-          <w:sz w:val="28"/>
-          <w:szCs w:val="28"/>
-          <w:lang w:val="en-GB"/>
-        </w:rPr>
-      </w:pPr>
-      <w:r>
-        <w:rPr>
-          <w:b/>
-          <w:bCs/>
-          <w:sz w:val="28"/>
-          <w:szCs w:val="28"/>
           <w:lang w:val="en-GB"/>
         </w:rPr>
         <w:t>Reflection on Code Reviews and TDD</w:t>
@@ -1985,6 +1553,12 @@
           <w:lang w:val="en-GB"/>
         </w:rPr>
         <w:t>The test-driven development (TDD) approach was instrumental in identifying potential edge cases early. Code reviews ensured consistent implementation and adherence to best practices, leading to more robust and maintainable code.</w:t>
+      </w:r>
+      <w:r>
+        <w:rPr>
+          <w:lang w:val="en-GB"/>
+        </w:rPr>
+        <w:t xml:space="preserve"> See Documentation for more information.</w:t>
       </w:r>
     </w:p>
     <w:sectPr>

</xml_diff>

<commit_message>
New Changes to TestConcept
Removed unecessary text
</commit_message>
<xml_diff>
--- a/Project LB2/TestConcept/TestConceptRecipePlannerNikolaMinh.docx
+++ b/Project LB2/TestConcept/TestConceptRecipePlannerNikolaMinh.docx
@@ -66,6 +66,7 @@
           <w:szCs w:val="28"/>
         </w:rPr>
       </w:pPr>
+      <w:proofErr w:type="gramStart"/>
       <w:r>
         <w:rPr>
           <w:b/>
@@ -75,20 +76,37 @@
         </w:rPr>
         <w:t>Test Items</w:t>
       </w:r>
-    </w:p>
-    <w:p>
-      <w:pPr>
-        <w:rPr>
-          <w:b/>
-          <w:bCs/>
-        </w:rPr>
-      </w:pPr>
-      <w:r>
-        <w:rPr>
-          <w:b/>
-          <w:bCs/>
-        </w:rPr>
-        <w:t>Components to Test</w:t>
+      <w:proofErr w:type="gramEnd"/>
+    </w:p>
+    <w:p>
+      <w:pPr>
+        <w:rPr>
+          <w:b/>
+          <w:bCs/>
+        </w:rPr>
+      </w:pPr>
+      <w:r>
+        <w:rPr>
+          <w:b/>
+          <w:bCs/>
+        </w:rPr>
+        <w:t xml:space="preserve">Components </w:t>
+      </w:r>
+      <w:proofErr w:type="spellStart"/>
+      <w:r>
+        <w:rPr>
+          <w:b/>
+          <w:bCs/>
+        </w:rPr>
+        <w:t>to</w:t>
+      </w:r>
+      <w:proofErr w:type="spellEnd"/>
+      <w:r>
+        <w:rPr>
+          <w:b/>
+          <w:bCs/>
+        </w:rPr>
+        <w:t xml:space="preserve"> Test</w:t>
       </w:r>
     </w:p>
     <w:p>
@@ -123,7 +141,21 @@
         <w:rPr>
           <w:lang w:val="en-GB"/>
         </w:rPr>
-        <w:t>Endpoints provided by the RecipeController to manage recipes.</w:t>
+        <w:t xml:space="preserve">Endpoints provided by the </w:t>
+      </w:r>
+      <w:proofErr w:type="spellStart"/>
+      <w:r>
+        <w:rPr>
+          <w:lang w:val="en-GB"/>
+        </w:rPr>
+        <w:t>RecipeController</w:t>
+      </w:r>
+      <w:proofErr w:type="spellEnd"/>
+      <w:r>
+        <w:rPr>
+          <w:lang w:val="en-GB"/>
+        </w:rPr>
+        <w:t xml:space="preserve"> to manage recipes.</w:t>
       </w:r>
     </w:p>
     <w:p>
@@ -140,7 +172,21 @@
         <w:rPr>
           <w:lang w:val="en-GB"/>
         </w:rPr>
-        <w:t>Mapper logic, specifically RecipeEntityMapper, to ensure accurate data transformation between entities and domain objects.</w:t>
+        <w:t xml:space="preserve">Mapper logic, specifically </w:t>
+      </w:r>
+      <w:proofErr w:type="spellStart"/>
+      <w:r>
+        <w:rPr>
+          <w:lang w:val="en-GB"/>
+        </w:rPr>
+        <w:t>RecipeEntityMapper</w:t>
+      </w:r>
+      <w:proofErr w:type="spellEnd"/>
+      <w:r>
+        <w:rPr>
+          <w:lang w:val="en-GB"/>
+        </w:rPr>
+        <w:t>, to ensure accurate data transformation between entities and domain objects.</w:t>
       </w:r>
     </w:p>
     <w:p>
@@ -184,15 +230,17 @@
           <w:ilvl w:val="1"/>
           <w:numId w:val="1"/>
         </w:numPr>
-        <w:rPr>
-          <w:lang w:val="en-GB"/>
-        </w:rPr>
-      </w:pPr>
-      <w:r>
-        <w:rPr>
-          <w:lang w:val="en-GB"/>
-        </w:rPr>
-        <w:t>Form submission for adding recipes and their ingredients.</w:t>
+      </w:pPr>
+      <w:r>
+        <w:t xml:space="preserve">Integration </w:t>
+      </w:r>
+      <w:proofErr w:type="spellStart"/>
+      <w:r>
+        <w:t>with</w:t>
+      </w:r>
+      <w:proofErr w:type="spellEnd"/>
+      <w:r>
+        <w:t xml:space="preserve"> backend APIs.</w:t>
       </w:r>
     </w:p>
     <w:p>
@@ -201,17 +249,6 @@
           <w:ilvl w:val="1"/>
           <w:numId w:val="1"/>
         </w:numPr>
-      </w:pPr>
-      <w:r>
-        <w:t>Integration with backend APIs.</w:t>
-      </w:r>
-    </w:p>
-    <w:p>
-      <w:pPr>
-        <w:numPr>
-          <w:ilvl w:val="1"/>
-          <w:numId w:val="1"/>
-        </w:numPr>
         <w:rPr>
           <w:lang w:val="en-GB"/>
         </w:rPr>
@@ -398,7 +435,21 @@
         <w:rPr>
           <w:lang w:val="en-GB"/>
         </w:rPr>
-        <w:t>GET /api/recipes: Retrieve all recipes.</w:t>
+        <w:t>GET /</w:t>
+      </w:r>
+      <w:proofErr w:type="spellStart"/>
+      <w:r>
+        <w:rPr>
+          <w:lang w:val="en-GB"/>
+        </w:rPr>
+        <w:t>api</w:t>
+      </w:r>
+      <w:proofErr w:type="spellEnd"/>
+      <w:r>
+        <w:rPr>
+          <w:lang w:val="en-GB"/>
+        </w:rPr>
+        <w:t>/recipes: Retrieve all recipes.</w:t>
       </w:r>
     </w:p>
     <w:p>
@@ -415,7 +466,35 @@
         <w:rPr>
           <w:lang w:val="en-GB"/>
         </w:rPr>
-        <w:t>GET /api/recipes/recipe/{recipeId}: Retrieve a recipe by ID.</w:t>
+        <w:t>GET /</w:t>
+      </w:r>
+      <w:proofErr w:type="spellStart"/>
+      <w:r>
+        <w:rPr>
+          <w:lang w:val="en-GB"/>
+        </w:rPr>
+        <w:t>api</w:t>
+      </w:r>
+      <w:proofErr w:type="spellEnd"/>
+      <w:r>
+        <w:rPr>
+          <w:lang w:val="en-GB"/>
+        </w:rPr>
+        <w:t>/recipes/recipe/{</w:t>
+      </w:r>
+      <w:proofErr w:type="spellStart"/>
+      <w:r>
+        <w:rPr>
+          <w:lang w:val="en-GB"/>
+        </w:rPr>
+        <w:t>recipeId</w:t>
+      </w:r>
+      <w:proofErr w:type="spellEnd"/>
+      <w:r>
+        <w:rPr>
+          <w:lang w:val="en-GB"/>
+        </w:rPr>
+        <w:t>}: Retrieve a recipe by ID.</w:t>
       </w:r>
     </w:p>
     <w:p>
@@ -432,7 +511,21 @@
         <w:rPr>
           <w:lang w:val="en-GB"/>
         </w:rPr>
-        <w:t>POST /api/recipes: Add a new recipe.</w:t>
+        <w:t>POST /</w:t>
+      </w:r>
+      <w:proofErr w:type="spellStart"/>
+      <w:r>
+        <w:rPr>
+          <w:lang w:val="en-GB"/>
+        </w:rPr>
+        <w:t>api</w:t>
+      </w:r>
+      <w:proofErr w:type="spellEnd"/>
+      <w:r>
+        <w:rPr>
+          <w:lang w:val="en-GB"/>
+        </w:rPr>
+        <w:t>/recipes: Add a new recipe.</w:t>
       </w:r>
     </w:p>
     <w:p>
@@ -447,9 +540,17 @@
           <w:b/>
           <w:bCs/>
         </w:rPr>
-        <w:lastRenderedPageBreak/>
-        <w:t>Mapper Logic</w:t>
-      </w:r>
+        <w:t xml:space="preserve">Mapper </w:t>
+      </w:r>
+      <w:proofErr w:type="spellStart"/>
+      <w:r>
+        <w:rPr>
+          <w:b/>
+          <w:bCs/>
+        </w:rPr>
+        <w:t>Logic</w:t>
+      </w:r>
+      <w:proofErr w:type="spellEnd"/>
       <w:r>
         <w:t>:</w:t>
       </w:r>
@@ -468,7 +569,22 @@
         <w:rPr>
           <w:lang w:val="en-GB"/>
         </w:rPr>
-        <w:t>Transformations between RecipeEntity and Recipe domain objects.</w:t>
+        <w:lastRenderedPageBreak/>
+        <w:t xml:space="preserve">Transformations between </w:t>
+      </w:r>
+      <w:proofErr w:type="spellStart"/>
+      <w:r>
+        <w:rPr>
+          <w:lang w:val="en-GB"/>
+        </w:rPr>
+        <w:t>RecipeEntity</w:t>
+      </w:r>
+      <w:proofErr w:type="spellEnd"/>
+      <w:r>
+        <w:rPr>
+          <w:lang w:val="en-GB"/>
+        </w:rPr>
+        <w:t xml:space="preserve"> and Recipe domain objects.</w:t>
       </w:r>
     </w:p>
     <w:p>
@@ -533,7 +649,7 @@
           <w:b/>
           <w:bCs/>
         </w:rPr>
-        <w:t>Add Recipe Form</w:t>
+        <w:t>Search Bar</w:t>
       </w:r>
       <w:r>
         <w:t>:</w:t>
@@ -545,9 +661,15 @@
           <w:ilvl w:val="1"/>
           <w:numId w:val="4"/>
         </w:numPr>
-      </w:pPr>
-      <w:r>
-        <w:t>Validate form inputs (e.g., name, description, and ingredients).</w:t>
+        <w:rPr>
+          <w:lang w:val="en-GB"/>
+        </w:rPr>
+      </w:pPr>
+      <w:r>
+        <w:rPr>
+          <w:lang w:val="en-GB"/>
+        </w:rPr>
+        <w:t>Allow users to search for recipes by name.</w:t>
       </w:r>
     </w:p>
     <w:p>
@@ -556,15 +678,33 @@
           <w:ilvl w:val="1"/>
           <w:numId w:val="4"/>
         </w:numPr>
-        <w:rPr>
-          <w:lang w:val="en-GB"/>
-        </w:rPr>
-      </w:pPr>
-      <w:r>
-        <w:rPr>
-          <w:lang w:val="en-GB"/>
-        </w:rPr>
-        <w:t>Submit form data to the backend using the fixed "Submit" button.</w:t>
+      </w:pPr>
+      <w:r>
+        <w:t xml:space="preserve">Display </w:t>
+      </w:r>
+      <w:proofErr w:type="spellStart"/>
+      <w:r>
+        <w:t>filtered</w:t>
+      </w:r>
+      <w:proofErr w:type="spellEnd"/>
+      <w:r>
+        <w:t xml:space="preserve"> </w:t>
+      </w:r>
+      <w:proofErr w:type="spellStart"/>
+      <w:r>
+        <w:t>results</w:t>
+      </w:r>
+      <w:proofErr w:type="spellEnd"/>
+      <w:r>
+        <w:t xml:space="preserve"> </w:t>
+      </w:r>
+      <w:proofErr w:type="spellStart"/>
+      <w:r>
+        <w:t>dynamically</w:t>
+      </w:r>
+      <w:proofErr w:type="spellEnd"/>
+      <w:r>
+        <w:t>.</w:t>
       </w:r>
     </w:p>
     <w:p>
@@ -574,13 +714,15 @@
           <w:numId w:val="4"/>
         </w:numPr>
       </w:pPr>
-      <w:r>
-        <w:rPr>
-          <w:b/>
-          <w:bCs/>
-        </w:rPr>
-        <w:t>Search Bar</w:t>
-      </w:r>
+      <w:proofErr w:type="spellStart"/>
+      <w:r>
+        <w:rPr>
+          <w:b/>
+          <w:bCs/>
+        </w:rPr>
+        <w:t>Navbar</w:t>
+      </w:r>
+      <w:proofErr w:type="spellEnd"/>
       <w:r>
         <w:t>:</w:t>
       </w:r>
@@ -599,52 +741,6 @@
         <w:rPr>
           <w:lang w:val="en-GB"/>
         </w:rPr>
-        <w:t>Allow users to search for recipes by name.</w:t>
-      </w:r>
-    </w:p>
-    <w:p>
-      <w:pPr>
-        <w:numPr>
-          <w:ilvl w:val="1"/>
-          <w:numId w:val="4"/>
-        </w:numPr>
-      </w:pPr>
-      <w:r>
-        <w:t>Display filtered results dynamically.</w:t>
-      </w:r>
-    </w:p>
-    <w:p>
-      <w:pPr>
-        <w:numPr>
-          <w:ilvl w:val="0"/>
-          <w:numId w:val="4"/>
-        </w:numPr>
-      </w:pPr>
-      <w:r>
-        <w:rPr>
-          <w:b/>
-          <w:bCs/>
-        </w:rPr>
-        <w:t>Navbar</w:t>
-      </w:r>
-      <w:r>
-        <w:t>:</w:t>
-      </w:r>
-    </w:p>
-    <w:p>
-      <w:pPr>
-        <w:numPr>
-          <w:ilvl w:val="1"/>
-          <w:numId w:val="4"/>
-        </w:numPr>
-        <w:rPr>
-          <w:lang w:val="en-GB"/>
-        </w:rPr>
-      </w:pPr>
-      <w:r>
-        <w:rPr>
-          <w:lang w:val="en-GB"/>
-        </w:rPr>
         <w:t>Ensure navigation links direct users to the correct pages.</w:t>
       </w:r>
     </w:p>
@@ -664,8 +760,39 @@
           <w:sz w:val="28"/>
           <w:szCs w:val="28"/>
         </w:rPr>
-        <w:t>Features Not to Be Tested</w:t>
-      </w:r>
+        <w:t xml:space="preserve">Features Not </w:t>
+      </w:r>
+      <w:proofErr w:type="spellStart"/>
+      <w:r>
+        <w:rPr>
+          <w:b/>
+          <w:bCs/>
+          <w:sz w:val="28"/>
+          <w:szCs w:val="28"/>
+        </w:rPr>
+        <w:t>to</w:t>
+      </w:r>
+      <w:proofErr w:type="spellEnd"/>
+      <w:r>
+        <w:rPr>
+          <w:b/>
+          <w:bCs/>
+          <w:sz w:val="28"/>
+          <w:szCs w:val="28"/>
+        </w:rPr>
+        <w:t xml:space="preserve"> Be </w:t>
+      </w:r>
+      <w:proofErr w:type="spellStart"/>
+      <w:r>
+        <w:rPr>
+          <w:b/>
+          <w:bCs/>
+          <w:sz w:val="28"/>
+          <w:szCs w:val="28"/>
+        </w:rPr>
+        <w:t>Tested</w:t>
+      </w:r>
+      <w:proofErr w:type="spellEnd"/>
     </w:p>
     <w:p>
       <w:pPr>
@@ -692,7 +819,31 @@
         </w:numPr>
       </w:pPr>
       <w:r>
-        <w:t>Database integration (assumed functional).</w:t>
+        <w:t xml:space="preserve">Database </w:t>
+      </w:r>
+      <w:proofErr w:type="spellStart"/>
+      <w:r>
+        <w:t>integration</w:t>
+      </w:r>
+      <w:proofErr w:type="spellEnd"/>
+      <w:r>
+        <w:t xml:space="preserve"> (</w:t>
+      </w:r>
+      <w:proofErr w:type="spellStart"/>
+      <w:r>
+        <w:t>assumed</w:t>
+      </w:r>
+      <w:proofErr w:type="spellEnd"/>
+      <w:r>
+        <w:t xml:space="preserve"> </w:t>
+      </w:r>
+      <w:proofErr w:type="spellStart"/>
+      <w:r>
+        <w:t>functional</w:t>
+      </w:r>
+      <w:proofErr w:type="spellEnd"/>
+      <w:r>
+        <w:t>).</w:t>
       </w:r>
     </w:p>
     <w:p>
@@ -721,12 +872,21 @@
           <w:bCs/>
         </w:rPr>
       </w:pPr>
-      <w:r>
-        <w:rPr>
-          <w:b/>
-          <w:bCs/>
-        </w:rPr>
-        <w:t>Testing Methods</w:t>
+      <w:proofErr w:type="spellStart"/>
+      <w:r>
+        <w:rPr>
+          <w:b/>
+          <w:bCs/>
+        </w:rPr>
+        <w:t>Testing</w:t>
+      </w:r>
+      <w:proofErr w:type="spellEnd"/>
+      <w:r>
+        <w:rPr>
+          <w:b/>
+          <w:bCs/>
+        </w:rPr>
+        <w:t xml:space="preserve"> Methods</w:t>
       </w:r>
     </w:p>
     <w:p>
@@ -741,8 +901,17 @@
           <w:b/>
           <w:bCs/>
         </w:rPr>
-        <w:t>Manual Testing</w:t>
-      </w:r>
+        <w:t xml:space="preserve">Manual </w:t>
+      </w:r>
+      <w:proofErr w:type="spellStart"/>
+      <w:r>
+        <w:rPr>
+          <w:b/>
+          <w:bCs/>
+        </w:rPr>
+        <w:t>Testing</w:t>
+      </w:r>
+      <w:proofErr w:type="spellEnd"/>
       <w:r>
         <w:t xml:space="preserve">: </w:t>
       </w:r>
@@ -780,30 +949,6 @@
         </w:rPr>
         <w:t>Verify frontend UI functionality in the browser.</w:t>
       </w:r>
-      <w:r>
-        <w:rPr>
-          <w:lang w:val="en-GB"/>
-        </w:rPr>
-        <w:br/>
-      </w:r>
-      <w:r>
-        <w:rPr>
-          <w:lang w:val="en-GB"/>
-        </w:rPr>
-        <w:br/>
-      </w:r>
-      <w:r>
-        <w:rPr>
-          <w:lang w:val="en-GB"/>
-        </w:rPr>
-        <w:br/>
-      </w:r>
-      <w:r>
-        <w:rPr>
-          <w:lang w:val="en-GB"/>
-        </w:rPr>
-        <w:br/>
-      </w:r>
     </w:p>
     <w:p>
       <w:pPr>
@@ -812,13 +957,31 @@
           <w:numId w:val="6"/>
         </w:numPr>
       </w:pPr>
-      <w:r>
-        <w:rPr>
-          <w:b/>
-          <w:bCs/>
-        </w:rPr>
-        <w:t>Automated Testing</w:t>
-      </w:r>
+      <w:proofErr w:type="spellStart"/>
+      <w:r>
+        <w:rPr>
+          <w:b/>
+          <w:bCs/>
+        </w:rPr>
+        <w:t>Automated</w:t>
+      </w:r>
+      <w:proofErr w:type="spellEnd"/>
+      <w:r>
+        <w:rPr>
+          <w:b/>
+          <w:bCs/>
+        </w:rPr>
+        <w:t xml:space="preserve"> </w:t>
+      </w:r>
+      <w:proofErr w:type="spellStart"/>
+      <w:r>
+        <w:rPr>
+          <w:b/>
+          <w:bCs/>
+        </w:rPr>
+        <w:t>Testing</w:t>
+      </w:r>
+      <w:proofErr w:type="spellEnd"/>
       <w:r>
         <w:t xml:space="preserve">: </w:t>
       </w:r>
@@ -837,7 +1000,21 @@
         <w:rPr>
           <w:lang w:val="en-GB"/>
         </w:rPr>
-        <w:t>JUnit for backend unit tests (e.g., RecipeEntityMapperTest, service, and controller tests).</w:t>
+        <w:t xml:space="preserve">JUnit for backend unit tests (e.g., </w:t>
+      </w:r>
+      <w:proofErr w:type="spellStart"/>
+      <w:r>
+        <w:rPr>
+          <w:lang w:val="en-GB"/>
+        </w:rPr>
+        <w:t>RecipeEntityMapperTest</w:t>
+      </w:r>
+      <w:proofErr w:type="spellEnd"/>
+      <w:r>
+        <w:rPr>
+          <w:lang w:val="en-GB"/>
+        </w:rPr>
+        <w:t>, service, and controller tests).</w:t>
       </w:r>
     </w:p>
     <w:p>
@@ -869,7 +1046,6 @@
           <w:b/>
           <w:bCs/>
         </w:rPr>
-        <w:lastRenderedPageBreak/>
         <w:t>Tools</w:t>
       </w:r>
     </w:p>
@@ -964,23 +1140,43 @@
           <w:sz w:val="28"/>
           <w:szCs w:val="28"/>
         </w:rPr>
-        <w:t>Pass/Fail Criteria</w:t>
-      </w:r>
-    </w:p>
-    <w:p>
-      <w:pPr>
-        <w:rPr>
-          <w:b/>
-          <w:bCs/>
-        </w:rPr>
-      </w:pPr>
-      <w:r>
-        <w:rPr>
-          <w:b/>
-          <w:bCs/>
-        </w:rPr>
-        <w:t>Pass Criteria</w:t>
-      </w:r>
+        <w:t xml:space="preserve">Pass/Fail </w:t>
+      </w:r>
+      <w:proofErr w:type="spellStart"/>
+      <w:r>
+        <w:rPr>
+          <w:b/>
+          <w:bCs/>
+          <w:sz w:val="28"/>
+          <w:szCs w:val="28"/>
+        </w:rPr>
+        <w:t>Criteria</w:t>
+      </w:r>
+      <w:proofErr w:type="spellEnd"/>
+    </w:p>
+    <w:p>
+      <w:pPr>
+        <w:rPr>
+          <w:b/>
+          <w:bCs/>
+        </w:rPr>
+      </w:pPr>
+      <w:r>
+        <w:rPr>
+          <w:b/>
+          <w:bCs/>
+        </w:rPr>
+        <w:t xml:space="preserve">Pass </w:t>
+      </w:r>
+      <w:proofErr w:type="spellStart"/>
+      <w:r>
+        <w:rPr>
+          <w:b/>
+          <w:bCs/>
+        </w:rPr>
+        <w:t>Criteria</w:t>
+      </w:r>
+      <w:proofErr w:type="spellEnd"/>
     </w:p>
     <w:p>
       <w:pPr>
@@ -996,6 +1192,7 @@
         <w:rPr>
           <w:lang w:val="en-GB"/>
         </w:rPr>
+        <w:lastRenderedPageBreak/>
         <w:t>Endpoint responses match expected structures and data.</w:t>
       </w:r>
     </w:p>
@@ -1045,8 +1242,17 @@
           <w:b/>
           <w:bCs/>
         </w:rPr>
-        <w:t>Fail Criteria</w:t>
-      </w:r>
+        <w:t xml:space="preserve">Fail </w:t>
+      </w:r>
+      <w:proofErr w:type="spellStart"/>
+      <w:r>
+        <w:rPr>
+          <w:b/>
+          <w:bCs/>
+        </w:rPr>
+        <w:t>Criteria</w:t>
+      </w:r>
+      <w:proofErr w:type="spellEnd"/>
     </w:p>
     <w:p>
       <w:pPr>
@@ -1055,8 +1261,37 @@
           <w:numId w:val="9"/>
         </w:numPr>
       </w:pPr>
-      <w:r>
-        <w:t>Incorrect data transformation in mappers.</w:t>
+      <w:proofErr w:type="spellStart"/>
+      <w:r>
+        <w:t>Incorrect</w:t>
+      </w:r>
+      <w:proofErr w:type="spellEnd"/>
+      <w:r>
+        <w:t xml:space="preserve"> </w:t>
+      </w:r>
+      <w:proofErr w:type="spellStart"/>
+      <w:r>
+        <w:t>data</w:t>
+      </w:r>
+      <w:proofErr w:type="spellEnd"/>
+      <w:r>
+        <w:t xml:space="preserve"> </w:t>
+      </w:r>
+      <w:proofErr w:type="spellStart"/>
+      <w:r>
+        <w:t>transformation</w:t>
+      </w:r>
+      <w:proofErr w:type="spellEnd"/>
+      <w:r>
+        <w:t xml:space="preserve"> in </w:t>
+      </w:r>
+      <w:proofErr w:type="spellStart"/>
+      <w:r>
+        <w:t>mappers</w:t>
+      </w:r>
+      <w:proofErr w:type="spellEnd"/>
+      <w:r>
+        <w:t>.</w:t>
       </w:r>
     </w:p>
     <w:p>
@@ -1109,8 +1344,19 @@
           <w:sz w:val="28"/>
           <w:szCs w:val="28"/>
         </w:rPr>
-        <w:t>Test Deliverables</w:t>
-      </w:r>
+        <w:t xml:space="preserve">Test </w:t>
+      </w:r>
+      <w:proofErr w:type="spellStart"/>
+      <w:r>
+        <w:rPr>
+          <w:b/>
+          <w:bCs/>
+          <w:sz w:val="28"/>
+          <w:szCs w:val="28"/>
+        </w:rPr>
+        <w:t>Deliverables</w:t>
+      </w:r>
+      <w:proofErr w:type="spellEnd"/>
     </w:p>
     <w:p>
       <w:pPr>
@@ -1155,6 +1401,7 @@
           <w:szCs w:val="28"/>
         </w:rPr>
       </w:pPr>
+      <w:proofErr w:type="spellStart"/>
       <w:r>
         <w:rPr>
           <w:b/>
@@ -1162,7 +1409,17 @@
           <w:sz w:val="28"/>
           <w:szCs w:val="28"/>
         </w:rPr>
-        <w:t>Testing Tasks</w:t>
+        <w:t>Testing</w:t>
+      </w:r>
+      <w:proofErr w:type="spellEnd"/>
+      <w:r>
+        <w:rPr>
+          <w:b/>
+          <w:bCs/>
+          <w:sz w:val="28"/>
+          <w:szCs w:val="28"/>
+        </w:rPr>
+        <w:t xml:space="preserve"> Tasks</w:t>
       </w:r>
     </w:p>
     <w:p>
@@ -1236,7 +1493,23 @@
         </w:numPr>
       </w:pPr>
       <w:r>
-        <w:t xml:space="preserve">Use Cypress to test: </w:t>
+        <w:t xml:space="preserve">Use Cypress </w:t>
+      </w:r>
+      <w:proofErr w:type="spellStart"/>
+      <w:r>
+        <w:t>to</w:t>
+      </w:r>
+      <w:proofErr w:type="spellEnd"/>
+      <w:r>
+        <w:t xml:space="preserve"> </w:t>
+      </w:r>
+      <w:proofErr w:type="spellStart"/>
+      <w:r>
+        <w:t>test</w:t>
+      </w:r>
+      <w:proofErr w:type="spellEnd"/>
+      <w:r>
+        <w:t xml:space="preserve">: </w:t>
       </w:r>
     </w:p>
     <w:p>
@@ -1246,8 +1519,21 @@
           <w:numId w:val="11"/>
         </w:numPr>
       </w:pPr>
-      <w:r>
-        <w:t>Navbar navigation links.</w:t>
+      <w:proofErr w:type="spellStart"/>
+      <w:r>
+        <w:t>Navbar</w:t>
+      </w:r>
+      <w:proofErr w:type="spellEnd"/>
+      <w:r>
+        <w:t xml:space="preserve"> </w:t>
+      </w:r>
+      <w:proofErr w:type="spellStart"/>
+      <w:r>
+        <w:t>navigation</w:t>
+      </w:r>
+      <w:proofErr w:type="spellEnd"/>
+      <w:r>
+        <w:t xml:space="preserve"> links.</w:t>
       </w:r>
     </w:p>
     <w:p>
@@ -1258,24 +1544,15 @@
         </w:numPr>
       </w:pPr>
       <w:r>
-        <w:t>Search bar functionality.</w:t>
-      </w:r>
-    </w:p>
-    <w:p>
-      <w:pPr>
-        <w:numPr>
-          <w:ilvl w:val="1"/>
-          <w:numId w:val="11"/>
-        </w:numPr>
-        <w:rPr>
-          <w:lang w:val="en-GB"/>
-        </w:rPr>
-      </w:pPr>
-      <w:r>
-        <w:rPr>
-          <w:lang w:val="en-GB"/>
-        </w:rPr>
-        <w:t>Submit button in the Add Recipe page.</w:t>
+        <w:t xml:space="preserve">Search bar </w:t>
+      </w:r>
+      <w:proofErr w:type="spellStart"/>
+      <w:r>
+        <w:t>functionality</w:t>
+      </w:r>
+      <w:proofErr w:type="spellEnd"/>
+      <w:r>
+        <w:t>.</w:t>
       </w:r>
     </w:p>
     <w:p>
@@ -1329,7 +1606,21 @@
         <w:rPr>
           <w:lang w:val="en-GB"/>
         </w:rPr>
-        <w:t>Node.js and npm for frontend.</w:t>
+        <w:t xml:space="preserve">Node.js and </w:t>
+      </w:r>
+      <w:proofErr w:type="spellStart"/>
+      <w:r>
+        <w:rPr>
+          <w:lang w:val="en-GB"/>
+        </w:rPr>
+        <w:t>npm</w:t>
+      </w:r>
+      <w:proofErr w:type="spellEnd"/>
+      <w:r>
+        <w:rPr>
+          <w:lang w:val="en-GB"/>
+        </w:rPr>
+        <w:t xml:space="preserve"> for frontend.</w:t>
       </w:r>
     </w:p>
     <w:p>
@@ -1346,7 +1637,6 @@
         <w:rPr>
           <w:lang w:val="en-GB"/>
         </w:rPr>
-        <w:lastRenderedPageBreak/>
         <w:t>Java and Maven for backend.</w:t>
       </w:r>
     </w:p>
@@ -1462,6 +1752,7 @@
           <w:bCs/>
           <w:lang w:val="en-GB"/>
         </w:rPr>
+        <w:lastRenderedPageBreak/>
         <w:t>Day 2</w:t>
       </w:r>
       <w:r>

</xml_diff>